<commit_message>
insight journal paper - update after Alex feedbck on Friday 02-11-12
</commit_message>
<xml_diff>
--- a/Daigrams.docx
+++ b/Daigrams.docx
@@ -3260,8 +3260,409 @@
                 <v:stroke dashstyle="1 1"/>
               </v:shape>
             </v:group>
-            <v:group id="_x0000_s8473" style="position:absolute;left:1565;top:6470;width:8810;height:2410" coordorigin="1565,6470" coordsize="8810,2410">
-              <v:group id="_x0000_s7068" style="position:absolute;left:3927;top:7550;width:1056;height:928" coordorigin="4741,1828" coordsize="1056,928">
+            <v:group id="_x0000_s7033" style="position:absolute;left:1552;top:8888;width:2202;height:2201" coordorigin="1964,8229" coordsize="2202,2201" o:regroupid="52">
+              <v:oval id="_x0000_s6621" style="position:absolute;left:2644;top:8229;width:144;height:144" fillcolor="#1f497d [3215]" strokecolor="#17365d [2415]" strokeweight="2pt"/>
+              <v:oval id="_x0000_s6634" style="position:absolute;left:2644;top:8938;width:144;height:144" fillcolor="#1f497d [3215]" strokecolor="#17365d [2415]" strokeweight="2pt"/>
+              <v:oval id="_x0000_s6635" style="position:absolute;left:1964;top:8938;width:144;height:144" fillcolor="#1f497d [3215]" strokecolor="#17365d [2415]" strokeweight="2pt"/>
+              <v:oval id="_x0000_s6636" style="position:absolute;left:4011;top:8229;width:144;height:144" fillcolor="#1f497d [3215]" strokecolor="#17365d [2415]" strokeweight="2pt"/>
+              <v:oval id="_x0000_s6637" style="position:absolute;left:3319;top:8229;width:144;height:144" fillcolor="#1f497d [3215]" strokecolor="#17365d [2415]" strokeweight="2pt"/>
+              <v:oval id="_x0000_s6638" style="position:absolute;left:1964;top:8229;width:144;height:144" fillcolor="#1f497d [3215]" strokecolor="#17365d [2415]" strokeweight="2pt"/>
+              <v:oval id="_x0000_s6639" style="position:absolute;left:4018;top:8938;width:144;height:144" fillcolor="#1f497d [3215]" strokecolor="#17365d [2415]" strokeweight="2pt"/>
+              <v:oval id="_x0000_s6640" style="position:absolute;left:3338;top:8938;width:144;height:144" fillcolor="#1f497d [3215]" strokecolor="#17365d [2415]" strokeweight="2pt"/>
+              <v:oval id="_x0000_s6641" style="position:absolute;left:2646;top:9598;width:144;height:144" fillcolor="#1f497d [3215]" strokecolor="#17365d [2415]" strokeweight="2pt"/>
+              <v:oval id="_x0000_s6642" style="position:absolute;left:1966;top:9598;width:144;height:144" fillcolor="#1f497d [3215]" strokecolor="#17365d [2415]" strokeweight="2pt"/>
+              <v:oval id="_x0000_s6643" style="position:absolute;left:4020;top:9598;width:144;height:144" fillcolor="#1f497d [3215]" strokecolor="#17365d [2415]" strokeweight="2pt"/>
+              <v:oval id="_x0000_s6644" style="position:absolute;left:3340;top:9598;width:144;height:144" fillcolor="#1f497d [3215]" strokecolor="#17365d [2415]" strokeweight="2pt"/>
+              <v:oval id="_x0000_s6645" style="position:absolute;left:2648;top:10286;width:144;height:144" fillcolor="#1f497d [3215]" strokecolor="#17365d [2415]" strokeweight="2pt"/>
+              <v:oval id="_x0000_s6646" style="position:absolute;left:1968;top:10286;width:144;height:144" fillcolor="#1f497d [3215]" strokecolor="#17365d [2415]" strokeweight="2pt"/>
+              <v:oval id="_x0000_s6647" style="position:absolute;left:4022;top:10286;width:144;height:144" fillcolor="#1f497d [3215]" strokecolor="#17365d [2415]" strokeweight="2pt"/>
+              <v:oval id="_x0000_s6648" style="position:absolute;left:3342;top:10286;width:144;height:144" fillcolor="#1f497d [3215]" strokecolor="#17365d [2415]" strokeweight="2pt"/>
+              <v:shape id="_x0000_s6649" type="#_x0000_t32" style="position:absolute;left:2036;top:8393;width:1;height:525;flip:y" o:connectortype="straight" strokecolor="black [3213]" strokeweight="1.5pt"/>
+              <v:shape id="_x0000_s6650" type="#_x0000_t32" style="position:absolute;left:2716;top:8393;width:1;height:525;flip:y" o:connectortype="straight" strokecolor="black [3213]" strokeweight="1.5pt"/>
+              <v:shape id="_x0000_s6651" type="#_x0000_t32" style="position:absolute;left:3391;top:8393;width:19;height:525;flip:x y" o:connectortype="straight" strokecolor="black [3213]" strokeweight="1.5pt"/>
+              <v:shape id="_x0000_s6652" type="#_x0000_t32" style="position:absolute;left:2716;top:9102;width:2;height:476;flip:x y" o:connectortype="straight" strokecolor="black [3213]" strokeweight="1.5pt"/>
+              <v:shape id="_x0000_s6653" type="#_x0000_t32" style="position:absolute;left:3410;top:9102;width:2;height:476;flip:x y" o:connectortype="straight" strokecolor="black [3213]" strokeweight="1.5pt"/>
+              <v:shape id="_x0000_s6654" type="#_x0000_t32" style="position:absolute;left:4083;top:8393;width:7;height:525;flip:x y" o:connectortype="straight" strokecolor="black [3213]" strokeweight="1.5pt"/>
+              <v:shape id="_x0000_s6655" type="#_x0000_t32" style="position:absolute;left:4090;top:9102;width:2;height:476;flip:x y" o:connectortype="straight" strokecolor="black [3213]" strokeweight="1.5pt"/>
+              <v:shape id="_x0000_s6656" type="#_x0000_t32" style="position:absolute;left:2036;top:9102;width:2;height:476;flip:x y" o:connectortype="straight" strokecolor="black [3213]" strokeweight="1.5pt"/>
+              <v:shape id="_x0000_s6657" type="#_x0000_t32" style="position:absolute;left:2038;top:9762;width:2;height:504;flip:x y" o:connectortype="straight" strokecolor="black [3213]" strokeweight="1.5pt"/>
+              <v:shape id="_x0000_s6658" type="#_x0000_t32" style="position:absolute;left:2718;top:9762;width:2;height:504;flip:x y" o:connectortype="straight" strokecolor="black [3213]" strokeweight="1.5pt"/>
+              <v:shape id="_x0000_s6659" type="#_x0000_t32" style="position:absolute;left:4092;top:9762;width:2;height:504;flip:x y" o:connectortype="straight" strokecolor="black [3213]" strokeweight="1.5pt"/>
+              <v:shape id="_x0000_s6660" type="#_x0000_t32" style="position:absolute;left:3412;top:9762;width:2;height:504;flip:x y" o:connectortype="straight" strokecolor="black [3213]" strokeweight="1.5pt"/>
+              <v:shape id="_x0000_s6661" type="#_x0000_t32" style="position:absolute;left:2128;top:8301;width:496;height:1;flip:x" o:connectortype="straight" strokecolor="black [3213]" strokeweight="1.5pt"/>
+              <v:shape id="_x0000_s6662" type="#_x0000_t32" style="position:absolute;left:2808;top:8301;width:491;height:1;flip:x" o:connectortype="straight" strokecolor="black [3213]" strokeweight="1.5pt"/>
+              <v:shape id="_x0000_s6663" type="#_x0000_t32" style="position:absolute;left:3483;top:8301;width:508;height:1;flip:x" o:connectortype="straight" strokecolor="black [3213]" strokeweight="1.5pt"/>
+              <v:shape id="_x0000_s6664" type="#_x0000_t32" style="position:absolute;left:2128;top:9010;width:496;height:1;flip:x" o:connectortype="straight" strokecolor="black [3213]" strokeweight="1.5pt"/>
+              <v:shape id="_x0000_s6665" type="#_x0000_t32" style="position:absolute;left:2808;top:9010;width:510;height:1;flip:x" o:connectortype="straight" strokecolor="black [3213]" strokeweight="1.5pt"/>
+              <v:shape id="_x0000_s6666" type="#_x0000_t32" style="position:absolute;left:3502;top:9010;width:496;height:1;flip:x" o:connectortype="straight" strokecolor="black [3213]" strokeweight="1.5pt"/>
+              <v:shape id="_x0000_s6667" type="#_x0000_t32" style="position:absolute;left:2130;top:9670;width:496;height:1;flip:x" o:connectortype="straight" strokecolor="black [3213]" strokeweight="1.5pt"/>
+              <v:shape id="_x0000_s6668" type="#_x0000_t32" style="position:absolute;left:2810;top:9670;width:510;height:1;flip:x" o:connectortype="straight" strokecolor="black [3213]" strokeweight="1.5pt"/>
+              <v:shape id="_x0000_s6669" type="#_x0000_t32" style="position:absolute;left:3504;top:9670;width:496;height:1;flip:x" o:connectortype="straight" strokecolor="black [3213]" strokeweight="1.5pt"/>
+              <v:shape id="_x0000_s6670" type="#_x0000_t32" style="position:absolute;left:2132;top:10358;width:496;height:1;flip:x" o:connectortype="straight" strokecolor="black [3213]" strokeweight="1.5pt"/>
+              <v:shape id="_x0000_s6671" type="#_x0000_t32" style="position:absolute;left:2812;top:10358;width:510;height:1;flip:x" o:connectortype="straight" strokecolor="black [3213]" strokeweight="1.5pt"/>
+              <v:shape id="_x0000_s6672" type="#_x0000_t32" style="position:absolute;left:3506;top:10358;width:496;height:1;flip:x" o:connectortype="straight" strokecolor="black [3213]" strokeweight="1.5pt"/>
+            </v:group>
+            <v:group id="_x0000_s7032" style="position:absolute;left:4943;top:8847;width:2225;height:2242" coordorigin="6561,8186" coordsize="2225,2242" o:regroupid="52">
+              <v:oval id="_x0000_s6742" style="position:absolute;left:7252;top:8203;width:144;height:144" fillcolor="#1f497d [3215]" strokecolor="#17365d [2415]" strokeweight="2pt"/>
+              <v:oval id="_x0000_s6743" style="position:absolute;left:7252;top:8912;width:144;height:144" fillcolor="#1f497d [3215]" strokecolor="#17365d [2415]" strokeweight="2pt"/>
+              <v:oval id="_x0000_s6744" style="position:absolute;left:6572;top:8912;width:144;height:144" fillcolor="#1f497d [3215]" strokecolor="#17365d [2415]" strokeweight="2pt"/>
+              <v:oval id="_x0000_s6745" style="position:absolute;left:8619;top:8203;width:144;height:144" fillcolor="#1f497d [3215]" strokecolor="#17365d [2415]" strokeweight="2pt"/>
+              <v:oval id="_x0000_s6746" style="position:absolute;left:7927;top:8203;width:144;height:144" fillcolor="#1f497d [3215]" strokecolor="#17365d [2415]" strokeweight="2pt"/>
+              <v:oval id="_x0000_s6747" style="position:absolute;left:6572;top:8203;width:144;height:144" fillcolor="#1f497d [3215]" strokecolor="#17365d [2415]" strokeweight="2pt"/>
+              <v:oval id="_x0000_s6748" style="position:absolute;left:8626;top:8912;width:144;height:144" fillcolor="#1f497d [3215]" strokecolor="#17365d [2415]" strokeweight="2pt"/>
+              <v:oval id="_x0000_s6749" style="position:absolute;left:7946;top:8912;width:144;height:144" fillcolor="#1f497d [3215]" strokecolor="#17365d [2415]" strokeweight="2pt"/>
+              <v:oval id="_x0000_s6750" style="position:absolute;left:7254;top:9572;width:144;height:144" fillcolor="#1f497d [3215]" strokecolor="#17365d [2415]" strokeweight="2pt"/>
+              <v:oval id="_x0000_s6751" style="position:absolute;left:6574;top:9572;width:144;height:144" fillcolor="#1f497d [3215]" strokecolor="#17365d [2415]" strokeweight="2pt"/>
+              <v:oval id="_x0000_s6752" style="position:absolute;left:8628;top:9572;width:144;height:144" fillcolor="#1f497d [3215]" strokecolor="#17365d [2415]" strokeweight="2pt"/>
+              <v:oval id="_x0000_s6753" style="position:absolute;left:7948;top:9572;width:144;height:144" fillcolor="#1f497d [3215]" strokecolor="#17365d [2415]" strokeweight="2pt"/>
+              <v:oval id="_x0000_s6754" style="position:absolute;left:7256;top:10260;width:144;height:144" fillcolor="#1f497d [3215]" strokecolor="#17365d [2415]" strokeweight="2pt"/>
+              <v:oval id="_x0000_s6755" style="position:absolute;left:6576;top:10260;width:144;height:144" fillcolor="#1f497d [3215]" strokecolor="#17365d [2415]" strokeweight="2pt"/>
+              <v:oval id="_x0000_s6756" style="position:absolute;left:8630;top:10260;width:144;height:144" fillcolor="#1f497d [3215]" strokecolor="#17365d [2415]" strokeweight="2pt"/>
+              <v:oval id="_x0000_s6757" style="position:absolute;left:7950;top:10260;width:144;height:144" fillcolor="#1f497d [3215]" strokecolor="#17365d [2415]" strokeweight="2pt"/>
+              <v:shape id="_x0000_s6758" type="#_x0000_t32" style="position:absolute;left:6644;top:8367;width:1;height:525;flip:y" o:connectortype="straight" strokecolor="black [3213]" strokeweight="1.5pt"/>
+              <v:shape id="_x0000_s6759" type="#_x0000_t32" style="position:absolute;left:7324;top:8367;width:1;height:525;flip:y" o:connectortype="straight" strokecolor="black [3213]" strokeweight="1.5pt"/>
+              <v:shape id="_x0000_s6760" type="#_x0000_t32" style="position:absolute;left:7999;top:8367;width:19;height:525;flip:x y" o:connectortype="straight" strokecolor="black [3213]" strokeweight="1.5pt"/>
+              <v:shape id="_x0000_s6761" type="#_x0000_t32" style="position:absolute;left:7324;top:9076;width:2;height:476;flip:x y" o:connectortype="straight" strokecolor="black [3213]" strokeweight="1.5pt"/>
+              <v:shape id="_x0000_s6762" type="#_x0000_t32" style="position:absolute;left:8018;top:9076;width:2;height:476;flip:x y" o:connectortype="straight" strokecolor="black [3213]" strokeweight="1.5pt"/>
+              <v:shape id="_x0000_s6763" type="#_x0000_t32" style="position:absolute;left:8691;top:8367;width:7;height:525;flip:x y" o:connectortype="straight" strokecolor="black [3213]" strokeweight="1.5pt"/>
+              <v:shape id="_x0000_s6764" type="#_x0000_t32" style="position:absolute;left:8698;top:9076;width:2;height:476;flip:x y" o:connectortype="straight" strokecolor="black [3213]" strokeweight="1.5pt"/>
+              <v:shape id="_x0000_s6765" type="#_x0000_t32" style="position:absolute;left:6644;top:9076;width:2;height:476;flip:x y" o:connectortype="straight" strokecolor="black [3213]" strokeweight="1.5pt"/>
+              <v:shape id="_x0000_s6766" type="#_x0000_t32" style="position:absolute;left:6646;top:9736;width:2;height:504;flip:x y" o:connectortype="straight" strokecolor="black [3213]" strokeweight="1.5pt"/>
+              <v:shape id="_x0000_s6767" type="#_x0000_t32" style="position:absolute;left:7326;top:9736;width:2;height:504;flip:x y" o:connectortype="straight" strokecolor="black [3213]" strokeweight="1.5pt"/>
+              <v:shape id="_x0000_s6768" type="#_x0000_t32" style="position:absolute;left:8700;top:9736;width:2;height:504;flip:x y" o:connectortype="straight" strokecolor="black [3213]" strokeweight="1.5pt"/>
+              <v:shape id="_x0000_s6769" type="#_x0000_t32" style="position:absolute;left:8020;top:9736;width:2;height:504;flip:x y" o:connectortype="straight" strokecolor="black [3213]" strokeweight="1.5pt"/>
+              <v:shape id="_x0000_s6770" type="#_x0000_t32" style="position:absolute;left:6736;top:8275;width:496;height:1;flip:x" o:connectortype="straight" strokecolor="black [3213]" strokeweight="1.5pt"/>
+              <v:shape id="_x0000_s6771" type="#_x0000_t32" style="position:absolute;left:7416;top:8275;width:491;height:1;flip:x" o:connectortype="straight" strokecolor="black [3213]" strokeweight="1.5pt"/>
+              <v:shape id="_x0000_s6772" type="#_x0000_t32" style="position:absolute;left:8091;top:8275;width:508;height:1;flip:x" o:connectortype="straight" strokecolor="black [3213]" strokeweight="1.5pt"/>
+              <v:shape id="_x0000_s6773" type="#_x0000_t32" style="position:absolute;left:6736;top:8984;width:496;height:1;flip:x" o:connectortype="straight" strokecolor="black [3213]" strokeweight="1.5pt"/>
+              <v:shape id="_x0000_s6774" type="#_x0000_t32" style="position:absolute;left:7416;top:8984;width:510;height:1;flip:x" o:connectortype="straight" strokecolor="black [3213]" strokeweight="1.5pt"/>
+              <v:shape id="_x0000_s6775" type="#_x0000_t32" style="position:absolute;left:8110;top:8984;width:496;height:1;flip:x" o:connectortype="straight" strokecolor="black [3213]" strokeweight="1.5pt"/>
+              <v:shape id="_x0000_s6776" type="#_x0000_t32" style="position:absolute;left:6738;top:9644;width:496;height:1;flip:x" o:connectortype="straight" strokecolor="black [3213]" strokeweight="1.5pt"/>
+              <v:shape id="_x0000_s6777" type="#_x0000_t32" style="position:absolute;left:7418;top:9644;width:510;height:1;flip:x" o:connectortype="straight" strokecolor="black [3213]" strokeweight="1.5pt"/>
+              <v:shape id="_x0000_s6778" type="#_x0000_t32" style="position:absolute;left:8112;top:9644;width:496;height:1;flip:x" o:connectortype="straight" strokecolor="black [3213]" strokeweight="1.5pt"/>
+              <v:shape id="_x0000_s6779" type="#_x0000_t32" style="position:absolute;left:6740;top:10332;width:496;height:1;flip:x" o:connectortype="straight" strokecolor="black [3213]" strokeweight="1.5pt"/>
+              <v:shape id="_x0000_s6780" type="#_x0000_t32" style="position:absolute;left:7420;top:10332;width:510;height:1;flip:x" o:connectortype="straight" strokecolor="black [3213]" strokeweight="1.5pt"/>
+              <v:shape id="_x0000_s6781" type="#_x0000_t32" style="position:absolute;left:8114;top:10332;width:496;height:1;flip:x" o:connectortype="straight" strokecolor="black [3213]" strokeweight="1.5pt"/>
+              <v:shape id="_x0000_s6782" type="#_x0000_t32" style="position:absolute;left:7112;top:8628;width:449;height:1;flip:x" o:connectortype="straight" strokecolor="black [3213]" strokeweight="1.5pt">
+                <v:stroke dashstyle="1 1"/>
+              </v:shape>
+              <v:oval id="_x0000_s6783" style="position:absolute;left:6948;top:8556;width:144;height:144" fillcolor="#d99594 [1941]" strokecolor="#943634 [2405]" strokeweight="2pt"/>
+              <v:oval id="_x0000_s6784" style="position:absolute;left:7581;top:8556;width:144;height:144" fillcolor="#d99594 [1941]" strokecolor="#943634 [2405]" strokeweight="2pt"/>
+              <v:oval id="_x0000_s6785" style="position:absolute;left:8283;top:8556;width:144;height:144" fillcolor="#d99594 [1941]" strokecolor="#943634 [2405]" strokeweight="2pt"/>
+              <v:oval id="_x0000_s6786" style="position:absolute;left:6948;top:9249;width:144;height:144" fillcolor="#d99594 [1941]" strokecolor="#943634 [2405]" strokeweight="2pt"/>
+              <v:oval id="_x0000_s6787" style="position:absolute;left:7581;top:9249;width:144;height:144" fillcolor="#d99594 [1941]" strokecolor="#943634 [2405]" strokeweight="2pt"/>
+              <v:oval id="_x0000_s6788" style="position:absolute;left:8283;top:9249;width:144;height:144" fillcolor="#d99594 [1941]" strokecolor="#943634 [2405]" strokeweight="2pt"/>
+              <v:oval id="_x0000_s6789" style="position:absolute;left:6948;top:9928;width:144;height:144" fillcolor="#d99594 [1941]" strokecolor="#943634 [2405]" strokeweight="2pt"/>
+              <v:oval id="_x0000_s6790" style="position:absolute;left:7581;top:9928;width:144;height:144" fillcolor="#d99594 [1941]" strokecolor="#943634 [2405]" strokeweight="2pt"/>
+              <v:oval id="_x0000_s6791" style="position:absolute;left:8284;top:9928;width:144;height:144" fillcolor="#d99594 [1941]" strokecolor="#943634 [2405]" strokeweight="2pt"/>
+              <v:shape id="_x0000_s6792" type="#_x0000_t32" style="position:absolute;left:7745;top:8628;width:518;height:1;flip:x" o:connectortype="straight" strokecolor="black [3213]" strokeweight="1.5pt">
+                <v:stroke dashstyle="1 1"/>
+              </v:shape>
+              <v:shape id="_x0000_s6793" type="#_x0000_t32" style="position:absolute;left:7112;top:9321;width:449;height:1;flip:x" o:connectortype="straight" strokecolor="black [3213]" strokeweight="1.5pt">
+                <v:stroke dashstyle="1 1"/>
+              </v:shape>
+              <v:shape id="_x0000_s6794" type="#_x0000_t32" style="position:absolute;left:7745;top:9321;width:518;height:1;flip:x" o:connectortype="straight" strokecolor="black [3213]" strokeweight="1.5pt">
+                <v:stroke dashstyle="1 1"/>
+              </v:shape>
+              <v:shape id="_x0000_s6795" type="#_x0000_t32" style="position:absolute;left:7112;top:10000;width:449;height:1;flip:x" o:connectortype="straight" strokecolor="black [3213]" strokeweight="1.5pt">
+                <v:stroke dashstyle="1 1"/>
+              </v:shape>
+              <v:shape id="_x0000_s6796" type="#_x0000_t32" style="position:absolute;left:7745;top:10000;width:519;height:1;flip:x" o:connectortype="straight" strokecolor="black [3213]" strokeweight="1.5pt">
+                <v:stroke dashstyle="1 1"/>
+              </v:shape>
+              <v:shape id="_x0000_s6797" type="#_x0000_t32" style="position:absolute;left:8355;top:9413;width:1;height:495" o:connectortype="straight" strokecolor="black [3213]" strokeweight="1.5pt">
+                <v:stroke dashstyle="1 1"/>
+              </v:shape>
+              <v:shape id="_x0000_s6798" type="#_x0000_t32" style="position:absolute;left:8448;top:9999;width:213;height:1;flip:x" o:connectortype="straight" strokecolor="black [3213]" strokeweight="1.5pt">
+                <v:stroke dashstyle="1 1"/>
+              </v:shape>
+              <v:shape id="_x0000_s6799" type="#_x0000_t32" style="position:absolute;left:7020;top:8720;width:1;height:509;flip:y" o:connectortype="straight" strokecolor="black [3213]" strokeweight="1.5pt">
+                <v:stroke dashstyle="1 1"/>
+              </v:shape>
+              <v:shape id="_x0000_s6800" type="#_x0000_t32" style="position:absolute;left:8447;top:9320;width:225;height:1;flip:x" o:connectortype="straight" strokecolor="black [3213]" strokeweight="1.5pt">
+                <v:stroke dashstyle="1 1"/>
+              </v:shape>
+              <v:shape id="_x0000_s6801" type="#_x0000_t32" style="position:absolute;left:7653;top:9413;width:1;height:495" o:connectortype="straight" strokecolor="black [3213]" strokeweight="1.5pt">
+                <v:stroke dashstyle="1 1"/>
+              </v:shape>
+              <v:shape id="_x0000_s6802" type="#_x0000_t32" style="position:absolute;left:7020;top:9413;width:1;height:495" o:connectortype="straight" strokecolor="black [3213]" strokeweight="1.5pt">
+                <v:stroke dashstyle="1 1"/>
+              </v:shape>
+              <v:shape id="_x0000_s6803" type="#_x0000_t32" style="position:absolute;left:8355;top:8720;width:1;height:509;flip:y" o:connectortype="straight" strokecolor="black [3213]" strokeweight="1.5pt">
+                <v:stroke dashstyle="1 1"/>
+              </v:shape>
+              <v:shape id="_x0000_s6804" type="#_x0000_t32" style="position:absolute;left:7653;top:8720;width:1;height:509" o:connectortype="straight" strokecolor="black [3213]" strokeweight="1.5pt">
+                <v:stroke dashstyle="1 1"/>
+              </v:shape>
+              <v:shape id="_x0000_s6805" type="#_x0000_t32" style="position:absolute;left:8447;top:8628;width:214;height:1;flip:x y" o:connectortype="straight" strokecolor="black [3213]" strokeweight="1.5pt">
+                <v:stroke dashstyle="1 1"/>
+              </v:shape>
+              <v:shape id="_x0000_s6806" type="#_x0000_t32" style="position:absolute;left:8355;top:8320;width:1;height:216;flip:x" o:connectortype="straight" strokecolor="black [3213]" strokeweight="1.5pt">
+                <v:stroke dashstyle="1 1"/>
+              </v:shape>
+              <v:shape id="_x0000_s6807" type="#_x0000_t32" style="position:absolute;left:7653;top:8319;width:1;height:217;flip:y" o:connectortype="straight" strokecolor="black [3213]" strokeweight="1.5pt">
+                <v:stroke dashstyle="1 1"/>
+              </v:shape>
+              <v:shape id="_x0000_s6808" type="#_x0000_t32" style="position:absolute;left:7020;top:8318;width:2;height:218;flip:y" o:connectortype="straight" strokecolor="black [3213]" strokeweight="1.5pt">
+                <v:stroke dashstyle="1 1"/>
+              </v:shape>
+              <v:shape id="_x0000_s6809" type="#_x0000_t32" style="position:absolute;left:6673;top:8627;width:255;height:1" o:connectortype="straight" strokecolor="black [3213]" strokeweight="1.5pt">
+                <v:stroke dashstyle="1 1"/>
+              </v:shape>
+              <v:shape id="_x0000_s6810" type="#_x0000_t32" style="position:absolute;left:6673;top:10000;width:255;height:1;flip:y" o:connectortype="straight" strokecolor="black [3213]" strokeweight="1.5pt">
+                <v:stroke dashstyle="1 1"/>
+              </v:shape>
+              <v:shape id="_x0000_s6811" type="#_x0000_t32" style="position:absolute;left:6673;top:9321;width:255;height:1;flip:y" o:connectortype="straight" strokecolor="black [3213]" strokeweight="1.5pt">
+                <v:stroke dashstyle="1 1"/>
+              </v:shape>
+              <v:shape id="_x0000_s6812" type="#_x0000_t32" style="position:absolute;left:7020;top:10092;width:1;height:197" o:connectortype="straight" strokecolor="black [3213]" strokeweight="1.5pt">
+                <v:stroke dashstyle="1 1"/>
+              </v:shape>
+              <v:shape id="_x0000_s6813" type="#_x0000_t32" style="position:absolute;left:7653;top:10092;width:1;height:198" o:connectortype="straight" strokecolor="black [3213]" strokeweight="1.5pt">
+                <v:stroke dashstyle="1 1"/>
+              </v:shape>
+              <v:shape id="_x0000_s6814" type="#_x0000_t32" style="position:absolute;left:8356;top:10092;width:1;height:198" o:connectortype="straight" strokecolor="black [3213]" strokeweight="1.5pt">
+                <v:stroke dashstyle="1 1"/>
+              </v:shape>
+              <v:oval id="_x0000_s7011" style="position:absolute;left:6942;top:8204;width:144;height:144" fillcolor="#d99594 [1941]" strokecolor="#943634 [2405]" strokeweight="2pt"/>
+              <v:oval id="_x0000_s7012" style="position:absolute;left:7577;top:8188;width:144;height:144" fillcolor="#d99594 [1941]" strokecolor="#943634 [2405]" strokeweight="2pt"/>
+              <v:oval id="_x0000_s7013" style="position:absolute;left:8282;top:8186;width:144;height:144" fillcolor="#d99594 [1941]" strokecolor="#943634 [2405]" strokeweight="2pt"/>
+              <v:oval id="_x0000_s7014" style="position:absolute;left:8622;top:8556;width:144;height:144" fillcolor="#d99594 [1941]" strokecolor="#943634 [2405]" strokeweight="2pt"/>
+              <v:oval id="_x0000_s7015" style="position:absolute;left:8630;top:9229;width:144;height:144" fillcolor="#d99594 [1941]" strokecolor="#943634 [2405]" strokeweight="2pt"/>
+              <v:oval id="_x0000_s7016" style="position:absolute;left:8642;top:9934;width:144;height:144" fillcolor="#d99594 [1941]" strokecolor="#943634 [2405]" strokeweight="2pt"/>
+              <v:oval id="_x0000_s7017" style="position:absolute;left:8294;top:10268;width:144;height:144" fillcolor="#d99594 [1941]" strokecolor="#943634 [2405]" strokeweight="2pt"/>
+              <v:oval id="_x0000_s7018" style="position:absolute;left:7581;top:10276;width:144;height:144" fillcolor="#d99594 [1941]" strokecolor="#943634 [2405]" strokeweight="2pt"/>
+              <v:oval id="_x0000_s7019" style="position:absolute;left:6938;top:10284;width:144;height:144" fillcolor="#d99594 [1941]" strokecolor="#943634 [2405]" strokeweight="2pt"/>
+              <v:oval id="_x0000_s7020" style="position:absolute;left:6569;top:9908;width:144;height:144" fillcolor="#d99594 [1941]" strokecolor="#943634 [2405]" strokeweight="2pt"/>
+              <v:oval id="_x0000_s7021" style="position:absolute;left:6565;top:9249;width:144;height:144" fillcolor="#d99594 [1941]" strokecolor="#943634 [2405]" strokeweight="2pt"/>
+              <v:oval id="_x0000_s7022" style="position:absolute;left:6561;top:8548;width:144;height:144" fillcolor="#d99594 [1941]" strokecolor="#943634 [2405]" strokeweight="2pt"/>
+            </v:group>
+            <v:group id="_x0000_s7053" style="position:absolute;left:3789;top:10074;width:1080;height:944" coordorigin="7037,1698" coordsize="1257,1100" o:regroupid="52">
+              <v:oval id="_x0000_s6622" style="position:absolute;left:7154;top:1790;width:144;height:144" o:regroupid="33" fillcolor="#1f497d [3215]" stroked="f"/>
+              <v:oval id="_x0000_s6623" style="position:absolute;left:8038;top:1790;width:144;height:144" o:regroupid="33" fillcolor="#1f497d [3215]" stroked="f"/>
+              <v:oval id="_x0000_s6624" style="position:absolute;left:7154;top:2519;width:144;height:144" o:regroupid="33" fillcolor="#1f497d [3215]" stroked="f"/>
+              <v:oval id="_x0000_s6625" style="position:absolute;left:8038;top:2519;width:144;height:144" o:regroupid="33" fillcolor="#1f497d [3215]" stroked="f"/>
+              <v:shape id="_x0000_s6627" type="#_x0000_t32" style="position:absolute;left:7298;top:1862;width:740;height:1" o:connectortype="straight" o:regroupid="33" strokecolor="black [3213]" strokeweight="1.5pt"/>
+              <v:shape id="_x0000_s6628" type="#_x0000_t32" style="position:absolute;left:7298;top:2591;width:740;height:1" o:connectortype="straight" o:regroupid="33" strokecolor="black [3213]" strokeweight="1.5pt"/>
+              <v:shape id="_x0000_s6629" type="#_x0000_t32" style="position:absolute;left:7226;top:1934;width:1;height:585;flip:y" o:connectortype="straight" o:regroupid="33" strokecolor="black [3213]" strokeweight="1.5pt"/>
+              <v:shape id="_x0000_s6630" type="#_x0000_t32" style="position:absolute;left:8110;top:1934;width:1;height:585;flip:y" o:connectortype="straight" o:regroupid="33" strokecolor="black [3213]" strokeweight="1.5pt"/>
+              <v:shape id="_x0000_s7027" type="#_x0000_t32" style="position:absolute;left:7037;top:2245;width:539;height:1;flip:x" o:connectortype="straight" o:regroupid="33" strokecolor="black [3213]" strokeweight="1.5pt">
+                <v:stroke dashstyle="1 1"/>
+              </v:shape>
+              <v:oval id="_x0000_s7028" style="position:absolute;left:7596;top:2173;width:144;height:144" o:regroupid="33" fillcolor="#d99594 [1941]" strokecolor="#943634 [2405]" strokeweight="2pt"/>
+              <v:shape id="_x0000_s7029" type="#_x0000_t32" style="position:absolute;left:7760;top:2244;width:534;height:1;flip:x" o:connectortype="straight" o:regroupid="33" strokecolor="black [3213]" strokeweight="1.5pt">
+                <v:stroke dashstyle="1 1"/>
+              </v:shape>
+              <v:shape id="_x0000_s7030" type="#_x0000_t32" style="position:absolute;left:7668;top:2337;width:3;height:461" o:connectortype="straight" o:regroupid="33" strokecolor="black [3213]" strokeweight="1.5pt">
+                <v:stroke dashstyle="1 1"/>
+              </v:shape>
+              <v:shape id="_x0000_s7031" type="#_x0000_t32" style="position:absolute;left:7668;top:1698;width:3;height:455;flip:y" o:connectortype="straight" o:regroupid="33" strokecolor="black [3213]" strokeweight="1.5pt">
+                <v:stroke dashstyle="1 1"/>
+              </v:shape>
+            </v:group>
+            <v:shapetype id="_x0000_t13" coordsize="21600,21600" o:spt="13" adj="16200,5400" path="m@0,l@0@1,0@1,0@2@0@2@0,21600,21600,10800xe">
+              <v:stroke joinstyle="miter"/>
+              <v:formulas>
+                <v:f eqn="val #0"/>
+                <v:f eqn="val #1"/>
+                <v:f eqn="sum height 0 #1"/>
+                <v:f eqn="sum 10800 0 #1"/>
+                <v:f eqn="sum width 0 #0"/>
+                <v:f eqn="prod @4 @3 10800"/>
+                <v:f eqn="sum width 0 @5"/>
+              </v:formulas>
+              <v:path o:connecttype="custom" o:connectlocs="@0,0;0,10800;@0,21600;21600,10800" o:connectangles="270,180,90,0" textboxrect="0,@1,@6,@2"/>
+              <v:handles>
+                <v:h position="#0,#1" xrange="0,21600" yrange="0,10800"/>
+              </v:handles>
+            </v:shapetype>
+            <v:shape id="_x0000_s7079" type="#_x0000_t13" style="position:absolute;left:3911;top:9195;width:837;height:265" o:regroupid="52" fillcolor="black [3213]" strokecolor="black [3213]"/>
+            <v:group id="_x0000_s8424" style="position:absolute;left:8174;top:8856;width:2211;height:2233" coordorigin="8205,9136" coordsize="2211,2233" o:regroupid="52">
+              <v:shape id="_x0000_s8310" type="#_x0000_t32" style="position:absolute;left:8752;top:9569;width:463;height:1;flip:x" o:connectortype="straight" o:regroupid="38" strokecolor="black [3213]" strokeweight="1.5pt">
+                <v:stroke dashstyle="1 1"/>
+              </v:shape>
+              <v:oval id="_x0000_s8311" style="position:absolute;left:8588;top:9497;width:144;height:144" o:regroupid="38" fillcolor="#d99594 [1941]" strokecolor="#943634 [2405]" strokeweight="2pt"/>
+              <v:oval id="_x0000_s8312" style="position:absolute;left:9235;top:9497;width:144;height:144" o:regroupid="38" fillcolor="#d99594 [1941]" strokecolor="#943634 [2405]" strokeweight="2pt"/>
+              <v:oval id="_x0000_s8313" style="position:absolute;left:9923;top:9497;width:144;height:144" o:regroupid="38" fillcolor="#d99594 [1941]" strokecolor="#943634 [2405]" strokeweight="2pt"/>
+              <v:oval id="_x0000_s8314" style="position:absolute;left:8588;top:10190;width:144;height:144" o:regroupid="38" fillcolor="#d99594 [1941]" strokecolor="#943634 [2405]" strokeweight="2pt"/>
+              <v:oval id="_x0000_s8315" style="position:absolute;left:9235;top:10190;width:144;height:144" o:regroupid="38" fillcolor="#d99594 [1941]" strokecolor="#943634 [2405]" strokeweight="2pt"/>
+              <v:oval id="_x0000_s8316" style="position:absolute;left:9923;top:10190;width:144;height:144" o:regroupid="38" fillcolor="#d99594 [1941]" strokecolor="#943634 [2405]" strokeweight="2pt"/>
+              <v:oval id="_x0000_s8317" style="position:absolute;left:8588;top:10869;width:144;height:144" o:regroupid="38" fillcolor="#d99594 [1941]" strokecolor="#943634 [2405]" strokeweight="2pt"/>
+              <v:oval id="_x0000_s8318" style="position:absolute;left:9235;top:10869;width:144;height:144" o:regroupid="38" fillcolor="#d99594 [1941]" strokecolor="#943634 [2405]" strokeweight="2pt"/>
+              <v:oval id="_x0000_s8319" style="position:absolute;left:9924;top:10869;width:144;height:144" o:regroupid="38" fillcolor="#d99594 [1941]" strokecolor="#943634 [2405]" strokeweight="2pt"/>
+              <v:shape id="_x0000_s8320" type="#_x0000_t32" style="position:absolute;left:9399;top:9569;width:504;height:1;flip:x" o:connectortype="straight" o:regroupid="38" strokecolor="black [3213]" strokeweight="1.5pt">
+                <v:stroke dashstyle="1 1"/>
+              </v:shape>
+              <v:shape id="_x0000_s8321" type="#_x0000_t32" style="position:absolute;left:8752;top:10262;width:463;height:1;flip:x" o:connectortype="straight" o:regroupid="38" strokecolor="black [3213]" strokeweight="1.5pt">
+                <v:stroke dashstyle="1 1"/>
+              </v:shape>
+              <v:shape id="_x0000_s8322" type="#_x0000_t32" style="position:absolute;left:9399;top:10262;width:504;height:1;flip:x" o:connectortype="straight" o:regroupid="38" strokecolor="black [3213]" strokeweight="1.5pt">
+                <v:stroke dashstyle="1 1"/>
+              </v:shape>
+              <v:shape id="_x0000_s8323" type="#_x0000_t32" style="position:absolute;left:8752;top:10941;width:463;height:1;flip:x" o:connectortype="straight" o:regroupid="38" strokecolor="black [3213]" strokeweight="1.5pt">
+                <v:stroke dashstyle="1 1"/>
+              </v:shape>
+              <v:shape id="_x0000_s8324" type="#_x0000_t32" style="position:absolute;left:9399;top:10941;width:505;height:1;flip:x" o:connectortype="straight" o:regroupid="38" strokecolor="black [3213]" strokeweight="1.5pt">
+                <v:stroke dashstyle="1 1"/>
+              </v:shape>
+              <v:shape id="_x0000_s8325" type="#_x0000_t32" style="position:absolute;left:9995;top:10354;width:1;height:495" o:connectortype="straight" o:regroupid="38" strokecolor="black [3213]" strokeweight="1.5pt">
+                <v:stroke dashstyle="1 1"/>
+              </v:shape>
+              <v:shape id="_x0000_s8326" type="#_x0000_t32" style="position:absolute;left:10088;top:10940;width:213;height:1;flip:x" o:connectortype="straight" o:regroupid="38" strokecolor="black [3213]" strokeweight="1.5pt">
+                <v:stroke dashstyle="1 1"/>
+              </v:shape>
+              <v:shape id="_x0000_s8327" type="#_x0000_t32" style="position:absolute;left:8660;top:9661;width:1;height:509;flip:y" o:connectortype="straight" o:regroupid="38" strokecolor="black [3213]" strokeweight="1.5pt">
+                <v:stroke dashstyle="1 1"/>
+              </v:shape>
+              <v:shape id="_x0000_s8328" type="#_x0000_t32" style="position:absolute;left:10087;top:10261;width:225;height:1;flip:x" o:connectortype="straight" o:regroupid="38" strokecolor="black [3213]" strokeweight="1.5pt">
+                <v:stroke dashstyle="1 1"/>
+              </v:shape>
+              <v:shape id="_x0000_s8329" type="#_x0000_t32" style="position:absolute;left:9307;top:10354;width:1;height:495" o:connectortype="straight" o:regroupid="38" strokecolor="black [3213]" strokeweight="1.5pt">
+                <v:stroke dashstyle="1 1"/>
+              </v:shape>
+              <v:shape id="_x0000_s8330" type="#_x0000_t32" style="position:absolute;left:8660;top:10354;width:1;height:495" o:connectortype="straight" o:regroupid="38" strokecolor="black [3213]" strokeweight="1.5pt">
+                <v:stroke dashstyle="1 1"/>
+              </v:shape>
+              <v:shape id="_x0000_s8331" type="#_x0000_t32" style="position:absolute;left:9995;top:9661;width:1;height:509;flip:y" o:connectortype="straight" o:regroupid="38" strokecolor="black [3213]" strokeweight="1.5pt">
+                <v:stroke dashstyle="1 1"/>
+              </v:shape>
+              <v:shape id="_x0000_s8332" type="#_x0000_t32" style="position:absolute;left:9307;top:9661;width:1;height:509" o:connectortype="straight" o:regroupid="38" strokecolor="black [3213]" strokeweight="1.5pt">
+                <v:stroke dashstyle="1 1"/>
+              </v:shape>
+              <v:shape id="_x0000_s8333" type="#_x0000_t32" style="position:absolute;left:10087;top:9569;width:214;height:1;flip:x y" o:connectortype="straight" o:regroupid="38" strokecolor="black [3213]" strokeweight="1.5pt">
+                <v:stroke dashstyle="1 1"/>
+              </v:shape>
+              <v:shape id="_x0000_s8334" type="#_x0000_t32" style="position:absolute;left:9995;top:9261;width:1;height:216;flip:x" o:connectortype="straight" o:regroupid="38" strokecolor="black [3213]" strokeweight="1.5pt">
+                <v:stroke dashstyle="1 1"/>
+              </v:shape>
+              <v:shape id="_x0000_s8335" type="#_x0000_t32" style="position:absolute;left:9307;top:9260;width:1;height:217;flip:y" o:connectortype="straight" o:regroupid="38" strokecolor="black [3213]" strokeweight="1.5pt">
+                <v:stroke dashstyle="1 1"/>
+              </v:shape>
+              <v:shape id="_x0000_s8336" type="#_x0000_t32" style="position:absolute;left:8660;top:9259;width:2;height:218;flip:y" o:connectortype="straight" o:regroupid="38" strokecolor="black [3213]" strokeweight="1.5pt">
+                <v:stroke dashstyle="1 1"/>
+              </v:shape>
+              <v:shape id="_x0000_s8337" type="#_x0000_t32" style="position:absolute;left:8313;top:9568;width:255;height:1" o:connectortype="straight" o:regroupid="38" strokecolor="black [3213]" strokeweight="1.5pt">
+                <v:stroke dashstyle="1 1"/>
+              </v:shape>
+              <v:shape id="_x0000_s8338" type="#_x0000_t32" style="position:absolute;left:8313;top:10941;width:255;height:1;flip:y" o:connectortype="straight" o:regroupid="38" strokecolor="black [3213]" strokeweight="1.5pt">
+                <v:stroke dashstyle="1 1"/>
+              </v:shape>
+              <v:shape id="_x0000_s8339" type="#_x0000_t32" style="position:absolute;left:8313;top:10262;width:255;height:1;flip:y" o:connectortype="straight" o:regroupid="38" strokecolor="black [3213]" strokeweight="1.5pt">
+                <v:stroke dashstyle="1 1"/>
+              </v:shape>
+              <v:shape id="_x0000_s8340" type="#_x0000_t32" style="position:absolute;left:8660;top:11033;width:1;height:197" o:connectortype="straight" o:regroupid="38" strokecolor="black [3213]" strokeweight="1.5pt">
+                <v:stroke dashstyle="1 1"/>
+              </v:shape>
+              <v:shape id="_x0000_s8341" type="#_x0000_t32" style="position:absolute;left:9307;top:11033;width:1;height:198" o:connectortype="straight" o:regroupid="38" strokecolor="black [3213]" strokeweight="1.5pt">
+                <v:stroke dashstyle="1 1"/>
+              </v:shape>
+              <v:shape id="_x0000_s8342" type="#_x0000_t32" style="position:absolute;left:9996;top:11033;width:1;height:198" o:connectortype="straight" o:regroupid="38" strokecolor="black [3213]" strokeweight="1.5pt">
+                <v:stroke dashstyle="1 1"/>
+              </v:shape>
+              <v:oval id="_x0000_s8343" style="position:absolute;left:8582;top:9136;width:144;height:144" o:regroupid="38" fillcolor="#d99594 [1941]" strokecolor="#943634 [2405]" strokeweight="2pt"/>
+              <v:oval id="_x0000_s8344" style="position:absolute;left:9231;top:9136;width:144;height:144" o:regroupid="38" fillcolor="#d99594 [1941]" strokecolor="#943634 [2405]" strokeweight="2pt"/>
+              <v:oval id="_x0000_s8345" style="position:absolute;left:9922;top:9136;width:144;height:144" o:regroupid="38" fillcolor="#d99594 [1941]" strokecolor="#943634 [2405]" strokeweight="2pt"/>
+              <v:oval id="_x0000_s8346" style="position:absolute;left:10272;top:9497;width:144;height:144" o:regroupid="38" fillcolor="#d99594 [1941]" strokecolor="#943634 [2405]" strokeweight="2pt"/>
+              <v:oval id="_x0000_s8347" style="position:absolute;left:10272;top:10170;width:144;height:144" o:regroupid="38" fillcolor="#d99594 [1941]" strokecolor="#943634 [2405]" strokeweight="2pt"/>
+              <v:oval id="_x0000_s8348" style="position:absolute;left:10272;top:10875;width:144;height:144" o:regroupid="38" fillcolor="#d99594 [1941]" strokecolor="#943634 [2405]" strokeweight="2pt"/>
+              <v:oval id="_x0000_s8349" style="position:absolute;left:9934;top:11209;width:144;height:144" o:regroupid="38" fillcolor="#d99594 [1941]" strokecolor="#943634 [2405]" strokeweight="2pt"/>
+              <v:oval id="_x0000_s8350" style="position:absolute;left:9235;top:11217;width:144;height:144" o:regroupid="38" fillcolor="#d99594 [1941]" strokecolor="#943634 [2405]" strokeweight="2pt"/>
+              <v:oval id="_x0000_s8351" style="position:absolute;left:8578;top:11225;width:144;height:144" o:regroupid="38" fillcolor="#d99594 [1941]" strokecolor="#943634 [2405]" strokeweight="2pt"/>
+              <v:oval id="_x0000_s8352" style="position:absolute;left:8205;top:10849;width:144;height:144" o:regroupid="38" fillcolor="#d99594 [1941]" strokecolor="#943634 [2405]" strokeweight="2pt"/>
+              <v:oval id="_x0000_s8353" style="position:absolute;left:8205;top:10190;width:144;height:144" o:regroupid="38" fillcolor="#d99594 [1941]" strokecolor="#943634 [2405]" strokeweight="2pt"/>
+              <v:oval id="_x0000_s8354" style="position:absolute;left:8205;top:9489;width:144;height:144" o:regroupid="38" fillcolor="#d99594 [1941]" strokecolor="#943634 [2405]" strokeweight="2pt"/>
+            </v:group>
+            <v:shape id="_x0000_s8427" type="#_x0000_t13" style="position:absolute;left:7444;top:9551;width:486;height:265" o:regroupid="52" fillcolor="black [3213]" strokecolor="black [3213]"/>
+            <v:shape id="_x0000_s8467" type="#_x0000_t202" style="position:absolute;left:8765;top:10973;width:1029;height:493" o:regroupid="52" filled="f" stroked="f">
+              <v:textbox style="mso-next-textbox:#_x0000_s8467">
+                <w:txbxContent>
+                  <w:p>
+                    <w:pPr>
+                      <w:rPr>
+                        <w:b/>
+                      </w:rPr>
+                    </w:pPr>
+                    <w:r>
+                      <w:rPr>
+                        <w:b/>
+                      </w:rPr>
+                      <w:t xml:space="preserve">Mesh </w:t>
+                    </w:r>
+                    <w:r>
+                      <w:rPr>
+                        <w:b/>
+                      </w:rPr>
+                      <w:t>D</w:t>
+                    </w:r>
+                  </w:p>
+                </w:txbxContent>
+              </v:textbox>
+            </v:shape>
+            <v:shape id="_x0000_s8468" type="#_x0000_t202" style="position:absolute;left:2138;top:10973;width:1029;height:493" o:regroupid="52" filled="f" stroked="f">
+              <v:textbox style="mso-next-textbox:#_x0000_s8468">
+                <w:txbxContent>
+                  <w:p>
+                    <w:pPr>
+                      <w:rPr>
+                        <w:b/>
+                      </w:rPr>
+                    </w:pPr>
+                    <w:r>
+                      <w:rPr>
+                        <w:b/>
+                      </w:rPr>
+                      <w:t>Mesh C</w:t>
+                    </w:r>
+                  </w:p>
+                </w:txbxContent>
+              </v:textbox>
+            </v:shape>
+            <v:shape id="_x0000_s8471" type="#_x0000_t202" style="position:absolute;left:5351;top:10972;width:1417;height:493" o:regroupid="52" filled="f" stroked="f">
+              <v:textbox style="mso-next-textbox:#_x0000_s8471">
+                <w:txbxContent>
+                  <w:p>
+                    <w:pPr>
+                      <w:rPr>
+                        <w:b/>
+                      </w:rPr>
+                    </w:pPr>
+                    <w:r>
+                      <w:rPr>
+                        <w:b/>
+                      </w:rPr>
+                      <w:t>Mesh C &amp; D</w:t>
+                    </w:r>
+                  </w:p>
+                </w:txbxContent>
+              </v:textbox>
+            </v:shape>
+            <v:shape id="_x0000_s8887" type="#_x0000_t202" style="position:absolute;left:6997;top:10975;width:1539;height:340" filled="f" stroked="f">
+              <v:textbox style="mso-next-textbox:#_x0000_s8887">
+                <w:txbxContent>
+                  <w:p>
+                    <w:pPr>
+                      <w:rPr>
+                        <w:b/>
+                      </w:rPr>
+                    </w:pPr>
+                    <w:r>
+                      <w:rPr>
+                        <w:b/>
+                      </w:rPr>
+                      <w:t>Border Points</w:t>
+                    </w:r>
+                  </w:p>
+                </w:txbxContent>
+              </v:textbox>
+            </v:shape>
+            <v:shape id="_x0000_s8888" type="#_x0000_t32" style="position:absolute;left:7767;top:10712;width:428;height:263;flip:y" o:connectortype="straight" strokecolor="black [3213]">
+              <v:stroke endarrow="block"/>
+            </v:shape>
+            <v:shape id="_x0000_s8889" type="#_x0000_t32" style="position:absolute;left:7147;top:10738;width:620;height:237;flip:x y" o:connectortype="straight" strokecolor="black [3213]">
+              <v:stroke endarrow="block"/>
+            </v:shape>
+            <v:group id="_x0000_s8895" style="position:absolute;left:1565;top:5924;width:8810;height:2410" coordorigin="1565,5924" coordsize="8810,2410">
+              <v:group id="_x0000_s7068" style="position:absolute;left:3843;top:7004;width:984;height:785" coordorigin="4741,1828" coordsize="1056,928" o:regroupid="53">
                 <v:oval id="_x0000_s7069" style="position:absolute;left:5189;top:1828;width:144;height:144" fillcolor="#1f497d [3215]" stroked="f"/>
                 <v:oval id="_x0000_s7070" style="position:absolute;left:4741;top:2514;width:144;height:144" fillcolor="#1f497d [3215]" stroked="f"/>
                 <v:oval id="_x0000_s7071" style="position:absolute;left:5653;top:2514;width:144;height:144" fillcolor="#1f497d [3215]" stroked="f"/>
@@ -3279,7 +3680,7 @@
                   <v:stroke dashstyle="1 1"/>
                 </v:shape>
               </v:group>
-              <v:group id="_x0000_s8200" style="position:absolute;left:1565;top:6470;width:2175;height:2008" coordorigin="1699,6564" coordsize="2175,2008">
+              <v:group id="_x0000_s8200" style="position:absolute;left:1565;top:5924;width:2175;height:2008" coordorigin="1699,6564" coordsize="2175,2008" o:regroupid="53">
                 <v:oval id="_x0000_s7143" style="position:absolute;left:1699;top:6564;width:144;height:144" fillcolor="#1f497d [3215]" strokecolor="#17365d [2415]" strokeweight="2pt"/>
                 <v:oval id="_x0000_s7144" style="position:absolute;left:1699;top:7485;width:144;height:144" fillcolor="#1f497d [3215]" strokecolor="#17365d [2415]" strokeweight="2pt"/>
                 <v:shape id="_x0000_s7145" type="#_x0000_t32" style="position:absolute;left:1771;top:6728;width:1;height:737;flip:y" o:connectortype="straight" strokecolor="black [3213]" strokeweight="1.5pt"/>
@@ -3306,98 +3707,96 @@
                 <v:shape id="_x0000_s7166" type="#_x0000_t32" style="position:absolute;left:1822;top:7628;width:931;height:801;flip:x" o:connectortype="straight" strokecolor="black [3213]" strokeweight="1.5pt"/>
                 <v:shape id="_x0000_s7167" type="#_x0000_t32" style="position:absolute;left:2856;top:7628;width:894;height:801;flip:x" o:connectortype="straight" strokecolor="black [3213]" strokeweight="1.5pt"/>
               </v:group>
-              <v:group id="_x0000_s8422" style="position:absolute;left:5197;top:6480;width:2192;height:1998" coordorigin="5299,6566" coordsize="2192,1998">
-                <v:oval id="_x0000_s6858" style="position:absolute;left:5300;top:6566;width:144;height:144" o:regroupid="37" fillcolor="#1f497d [3215]" strokecolor="#17365d [2415]" strokeweight="2pt"/>
-                <v:oval id="_x0000_s6859" style="position:absolute;left:5300;top:7486;width:144;height:144" o:regroupid="37" fillcolor="#1f497d [3215]" strokecolor="#17365d [2415]" strokeweight="2pt"/>
-                <v:shape id="_x0000_s6862" type="#_x0000_t32" style="position:absolute;left:5372;top:6730;width:1;height:736;flip:y" o:connectortype="straight" o:regroupid="37" strokecolor="black [3213]" strokeweight="1.5pt"/>
-                <v:shape id="_x0000_s6863" type="#_x0000_t32" style="position:absolute;left:5464;top:6638;width:868;height:1;flip:x" o:connectortype="straight" o:regroupid="37" strokecolor="black [3213]" strokeweight="1.5pt"/>
-                <v:shape id="_x0000_s6864" type="#_x0000_t32" style="position:absolute;left:5464;top:7558;width:868;height:1;flip:x" o:connectortype="straight" o:regroupid="37" strokecolor="black [3213]" strokeweight="1.5pt"/>
-                <v:oval id="_x0000_s7115" style="position:absolute;left:7347;top:6566;width:144;height:144" o:regroupid="37" fillcolor="#1f497d [3215]" strokecolor="#17365d [2415]" strokeweight="2pt"/>
-                <v:oval id="_x0000_s7116" style="position:absolute;left:6352;top:6566;width:144;height:144" o:regroupid="37" fillcolor="#1f497d [3215]" strokecolor="#17365d [2415]" strokeweight="2pt"/>
-                <v:oval id="_x0000_s7117" style="position:absolute;left:6352;top:7486;width:144;height:144" o:regroupid="37" fillcolor="#1f497d [3215]" strokecolor="#17365d [2415]" strokeweight="2pt"/>
-                <v:oval id="_x0000_s7118" style="position:absolute;left:7347;top:7486;width:144;height:144" o:regroupid="37" fillcolor="#1f497d [3215]" strokecolor="#17365d [2415]" strokeweight="2pt"/>
-                <v:shape id="_x0000_s7119" type="#_x0000_t32" style="position:absolute;left:7419;top:6730;width:1;height:736;flip:y" o:connectortype="straight" o:regroupid="37" strokecolor="black [3213]" strokeweight="1.5pt"/>
-                <v:shape id="_x0000_s7120" type="#_x0000_t32" style="position:absolute;left:6424;top:6730;width:1;height:736;flip:y" o:connectortype="straight" o:regroupid="37" strokecolor="black [3213]" strokeweight="1.5pt"/>
-                <v:shape id="_x0000_s7121" type="#_x0000_t32" style="position:absolute;left:6516;top:6638;width:811;height:1;flip:x" o:connectortype="straight" o:regroupid="37" strokecolor="black [3213]" strokeweight="1.5pt"/>
-                <v:shape id="_x0000_s7122" type="#_x0000_t32" style="position:absolute;left:6516;top:7558;width:811;height:1;flip:x" o:connectortype="straight" o:regroupid="37" strokecolor="black [3213]" strokeweight="1.5pt"/>
-                <v:oval id="_x0000_s7123" style="position:absolute;left:5300;top:8420;width:144;height:144" o:regroupid="37" fillcolor="#1f497d [3215]" strokecolor="#17365d [2415]" strokeweight="2pt"/>
-                <v:oval id="_x0000_s7124" style="position:absolute;left:6353;top:8420;width:144;height:144" o:regroupid="37" fillcolor="#1f497d [3215]" strokecolor="#17365d [2415]" strokeweight="2pt"/>
-                <v:oval id="_x0000_s7125" style="position:absolute;left:7347;top:8420;width:144;height:144" o:regroupid="37" fillcolor="#1f497d [3215]" strokecolor="#17365d [2415]" strokeweight="2pt"/>
-                <v:shape id="_x0000_s7126" type="#_x0000_t32" style="position:absolute;left:5372;top:7650;width:1;height:750;flip:y" o:connectortype="straight" o:regroupid="37" strokecolor="black [3213]" strokeweight="1.5pt"/>
-                <v:shape id="_x0000_s7127" type="#_x0000_t32" style="position:absolute;left:6424;top:7650;width:1;height:750;flip:x y" o:connectortype="straight" o:regroupid="37" strokecolor="black [3213]" strokeweight="1.5pt"/>
-                <v:shape id="_x0000_s7128" type="#_x0000_t32" style="position:absolute;left:7419;top:7650;width:1;height:750;flip:y" o:connectortype="straight" o:regroupid="37" strokecolor="black [3213]" strokeweight="1.5pt"/>
-                <v:shape id="_x0000_s7129" type="#_x0000_t32" style="position:absolute;left:6517;top:8492;width:810;height:1;flip:x" o:connectortype="straight" o:regroupid="37" strokecolor="black [3213]" strokeweight="1.5pt"/>
-                <v:shape id="_x0000_s7130" type="#_x0000_t32" style="position:absolute;left:5464;top:8492;width:869;height:1" o:connectortype="straight" o:regroupid="37" strokecolor="black [3213]" strokeweight="1.5pt"/>
-                <v:shape id="_x0000_s7131" type="#_x0000_t32" style="position:absolute;left:5423;top:6709;width:950;height:778;flip:y" o:connectortype="straight" o:regroupid="37" strokecolor="black [3213]" strokeweight="1.5pt"/>
-                <v:shape id="_x0000_s7132" type="#_x0000_t32" style="position:absolute;left:6475;top:6709;width:893;height:778;flip:y" o:connectortype="straight" o:regroupid="37" strokecolor="black [3213]" strokeweight="1.5pt"/>
-                <v:shape id="_x0000_s7133" type="#_x0000_t32" style="position:absolute;left:5423;top:7629;width:950;height:792;flip:x" o:connectortype="straight" o:regroupid="37" strokecolor="black [3213]" strokeweight="1.5pt"/>
-                <v:shape id="_x0000_s7134" type="#_x0000_t32" style="position:absolute;left:6476;top:7629;width:892;height:792;flip:x" o:connectortype="straight" o:regroupid="37" strokecolor="black [3213]" strokeweight="1.5pt"/>
-                <v:oval id="_x0000_s7135" style="position:absolute;left:6633;top:6814;width:144;height:144" o:regroupid="37" fillcolor="#d99594 [1941]" strokecolor="#943634 [2405]" strokeweight="2pt"/>
-                <v:oval id="_x0000_s7136" style="position:absolute;left:5633;top:6828;width:144;height:144" o:regroupid="37" fillcolor="#d99594 [1941]" strokecolor="#943634 [2405]" strokeweight="2pt"/>
-                <v:oval id="_x0000_s7137" style="position:absolute;left:6052;top:7238;width:144;height:144" o:regroupid="37" fillcolor="#d99594 [1941]" strokecolor="#943634 [2405]" strokeweight="2pt"/>
-                <v:oval id="_x0000_s7138" style="position:absolute;left:7078;top:7238;width:144;height:144" o:regroupid="37" fillcolor="#d99594 [1941]" strokecolor="#943634 [2405]" strokeweight="2pt"/>
-                <v:oval id="_x0000_s7139" style="position:absolute;left:5689;top:7760;width:144;height:144" o:regroupid="37" fillcolor="#d99594 [1941]" strokecolor="#943634 [2405]" strokeweight="2pt"/>
-                <v:oval id="_x0000_s7140" style="position:absolute;left:6053;top:8150;width:144;height:144" o:regroupid="37" fillcolor="#d99594 [1941]" strokecolor="#943634 [2405]" strokeweight="2pt"/>
-                <v:oval id="_x0000_s7141" style="position:absolute;left:6632;top:7760;width:144;height:144" o:regroupid="37" fillcolor="#d99594 [1941]" strokecolor="#943634 [2405]" strokeweight="2pt"/>
-                <v:oval id="_x0000_s7142" style="position:absolute;left:7079;top:8149;width:144;height:144" o:regroupid="37" fillcolor="#d99594 [1941]" strokecolor="#943634 [2405]" strokeweight="2pt"/>
-                <v:shape id="_x0000_s8202" type="#_x0000_t32" style="position:absolute;left:6756;top:6901;width:330;height:311" o:connectortype="straight" o:regroupid="37" strokecolor="black [3213]" strokeweight="1.5pt">
-                  <v:stroke dashstyle="1 1"/>
-                </v:shape>
-                <v:shape id="_x0000_s8203" type="#_x0000_t32" style="position:absolute;left:6175;top:6886;width:438;height:353;flip:y" o:connectortype="straight" o:regroupid="37" strokecolor="black [3213]" strokeweight="1.5pt">
-                  <v:stroke dashstyle="1 1"/>
-                </v:shape>
-                <v:shape id="_x0000_s8204" type="#_x0000_t32" style="position:absolute;left:6755;top:7381;width:344;height:380;flip:y" o:connectortype="straight" o:regroupid="37" strokecolor="black [3213]" strokeweight="1.5pt">
-                  <v:stroke dashstyle="1 1"/>
-                </v:shape>
-                <v:shape id="_x0000_s8205" type="#_x0000_t32" style="position:absolute;left:6217;top:7903;width:436;height:319;flip:y" o:connectortype="straight" o:regroupid="37" strokecolor="black [3213]" strokeweight="1.5pt">
-                  <v:stroke dashstyle="1 1"/>
-                </v:shape>
-                <v:shape id="_x0000_s8206" type="#_x0000_t32" style="position:absolute;left:5812;top:7903;width:262;height:248" o:connectortype="straight" o:regroupid="37" strokecolor="black [3213]" strokeweight="1.5pt">
-                  <v:stroke dashstyle="1 1"/>
-                </v:shape>
-                <v:shape id="_x0000_s8207" type="#_x0000_t32" style="position:absolute;left:5761;top:7381;width:312;height:359;flip:x" o:connectortype="straight" o:regroupid="37" strokecolor="black [3213]" strokeweight="1.5pt">
-                  <v:stroke dashstyle="1 1"/>
-                </v:shape>
-                <v:shape id="_x0000_s8208" type="#_x0000_t32" style="position:absolute;left:5756;top:6971;width:317;height:268;flip:x y" o:connectortype="straight" o:regroupid="37" strokecolor="black [3213]" strokeweight="1.5pt">
-                  <v:stroke dashstyle="1 1"/>
-                </v:shape>
-                <v:shape id="_x0000_s8209" type="#_x0000_t32" style="position:absolute;left:6755;top:7903;width:304;height:318" o:connectortype="straight" o:regroupid="37" strokecolor="black [3213]" strokeweight="1.5pt">
-                  <v:stroke dashstyle="1 1"/>
-                </v:shape>
-                <v:oval id="_x0000_s8253" style="position:absolute;left:6866;top:6566;width:144;height:144" fillcolor="#d99594 [1941]" strokecolor="#943634 [2405]" strokeweight="2pt"/>
-                <v:oval id="_x0000_s8254" style="position:absolute;left:7346;top:7047;width:144;height:144" fillcolor="#d99594 [1941]" strokecolor="#943634 [2405]" strokeweight="2pt"/>
-                <v:oval id="_x0000_s8255" style="position:absolute;left:7347;top:7963;width:144;height:144" fillcolor="#d99594 [1941]" strokecolor="#943634 [2405]" strokeweight="2pt"/>
-                <v:oval id="_x0000_s8256" style="position:absolute;left:6867;top:8420;width:144;height:144" fillcolor="#d99594 [1941]" strokecolor="#943634 [2405]" strokeweight="2pt"/>
-                <v:oval id="_x0000_s8257" style="position:absolute;left:5829;top:8420;width:144;height:144" fillcolor="#d99594 [1941]" strokecolor="#943634 [2405]" strokeweight="2pt"/>
-                <v:oval id="_x0000_s8258" style="position:absolute;left:5299;top:7963;width:144;height:144" fillcolor="#d99594 [1941]" strokecolor="#943634 [2405]" strokeweight="2pt"/>
-                <v:oval id="_x0000_s8259" style="position:absolute;left:5299;top:6990;width:144;height:144" fillcolor="#d99594 [1941]" strokecolor="#943634 [2405]" strokeweight="2pt"/>
-                <v:oval id="_x0000_s8260" style="position:absolute;left:5841;top:6566;width:120;height:144" fillcolor="#d99594 [1941]" strokecolor="#943634 [2405]" strokeweight="2pt"/>
-                <v:shape id="_x0000_s8261" type="#_x0000_t32" style="position:absolute;left:5756;top:6709;width:103;height:120;flip:y" o:connectortype="straight" strokecolor="black [3213]" strokeweight="1.5pt">
-                  <v:stroke dashstyle="1 1"/>
-                </v:shape>
-                <v:shape id="_x0000_s8262" type="#_x0000_t32" style="position:absolute;left:5463;top:6971;width:191;height:91;flip:x" o:connectortype="straight" strokecolor="black [3213]" strokeweight="1.5pt">
-                  <v:stroke dashstyle="1 1"/>
-                </v:shape>
-                <v:shape id="_x0000_s8263" type="#_x0000_t32" style="position:absolute;left:5463;top:7875;width:247;height:132;flip:x" o:connectortype="straight" strokecolor="black [3213]" strokeweight="1.5pt">
-                  <v:stroke dashstyle="1 1"/>
-                </v:shape>
-                <v:shape id="_x0000_s8264" type="#_x0000_t32" style="position:absolute;left:5952;top:8293;width:122;height:128;flip:x" o:connectortype="straight" strokecolor="black [3213]" strokeweight="1.5pt">
-                  <v:stroke dashstyle="1 1"/>
-                </v:shape>
-                <v:shape id="_x0000_s8265" type="#_x0000_t32" style="position:absolute;left:6990;top:8292;width:110;height:129;flip:x" o:connectortype="straight" strokecolor="black [3213]" strokeweight="1.5pt">
-                  <v:stroke dashstyle="1 1"/>
-                </v:shape>
-                <v:shape id="_x0000_s8266" type="#_x0000_t32" style="position:absolute;left:7243;top:8106;width:125;height:115;flip:x" o:connectortype="straight" strokecolor="black [3213]" strokeweight="1.5pt">
-                  <v:stroke dashstyle="1 1"/>
-                </v:shape>
-                <v:shape id="_x0000_s8267" type="#_x0000_t32" style="position:absolute;left:7228;top:7148;width:125;height:120;flip:x" o:connectortype="straight" strokecolor="black [3213]" strokeweight="1.5pt">
-                  <v:stroke dashstyle="1 1"/>
-                </v:shape>
-                <v:shape id="_x0000_s8268" type="#_x0000_t32" style="position:absolute;left:6756;top:6709;width:131;height:106;flip:x" o:connectortype="straight" strokecolor="black [3213]" strokeweight="1.5pt">
-                  <v:stroke dashstyle="1 1"/>
-                </v:shape>
-              </v:group>
-              <v:group id="_x0000_s8423" style="position:absolute;left:8183;top:6480;width:2192;height:1998" coordorigin="8143,6568" coordsize="2192,1998">
+              <v:oval id="_x0000_s6858" style="position:absolute;left:4960;top:5934;width:144;height:144" o:regroupid="53" fillcolor="#1f497d [3215]" strokecolor="#17365d [2415]" strokeweight="2pt"/>
+              <v:oval id="_x0000_s6859" style="position:absolute;left:4960;top:6854;width:144;height:144" o:regroupid="53" fillcolor="#1f497d [3215]" strokecolor="#17365d [2415]" strokeweight="2pt"/>
+              <v:shape id="_x0000_s6862" type="#_x0000_t32" style="position:absolute;left:5018;top:6098;width:1;height:736;flip:y" o:connectortype="straight" o:regroupid="53" strokecolor="black [3213]" strokeweight="1.5pt"/>
+              <v:shape id="_x0000_s6863" type="#_x0000_t32" style="position:absolute;left:5124;top:6006;width:868;height:1;flip:x" o:connectortype="straight" o:regroupid="53" strokecolor="black [3213]" strokeweight="1.5pt"/>
+              <v:shape id="_x0000_s6864" type="#_x0000_t32" style="position:absolute;left:5124;top:6926;width:868;height:1;flip:x" o:connectortype="straight" o:regroupid="53" strokecolor="black [3213]" strokeweight="1.5pt"/>
+              <v:oval id="_x0000_s7115" style="position:absolute;left:7007;top:5934;width:144;height:144" o:regroupid="53" fillcolor="#1f497d [3215]" strokecolor="#17365d [2415]" strokeweight="2pt"/>
+              <v:oval id="_x0000_s7116" style="position:absolute;left:6012;top:5934;width:144;height:144" o:regroupid="53" fillcolor="#1f497d [3215]" strokecolor="#17365d [2415]" strokeweight="2pt"/>
+              <v:oval id="_x0000_s7117" style="position:absolute;left:6012;top:6854;width:144;height:144" o:regroupid="53" fillcolor="#1f497d [3215]" strokecolor="#17365d [2415]" strokeweight="2pt"/>
+              <v:oval id="_x0000_s7118" style="position:absolute;left:7007;top:6854;width:144;height:144" o:regroupid="53" fillcolor="#1f497d [3215]" strokecolor="#17365d [2415]" strokeweight="2pt"/>
+              <v:shape id="_x0000_s7119" type="#_x0000_t32" style="position:absolute;left:7079;top:6098;width:1;height:736;flip:y" o:connectortype="straight" o:regroupid="53" strokecolor="black [3213]" strokeweight="1.5pt"/>
+              <v:shape id="_x0000_s7120" type="#_x0000_t32" style="position:absolute;left:6084;top:6098;width:1;height:736;flip:y" o:connectortype="straight" o:regroupid="53" strokecolor="black [3213]" strokeweight="1.5pt"/>
+              <v:shape id="_x0000_s7121" type="#_x0000_t32" style="position:absolute;left:6176;top:6006;width:811;height:1;flip:x" o:connectortype="straight" o:regroupid="53" strokecolor="black [3213]" strokeweight="1.5pt"/>
+              <v:shape id="_x0000_s7122" type="#_x0000_t32" style="position:absolute;left:6176;top:6926;width:811;height:1;flip:x" o:connectortype="straight" o:regroupid="53" strokecolor="black [3213]" strokeweight="1.5pt"/>
+              <v:oval id="_x0000_s7123" style="position:absolute;left:4960;top:7788;width:144;height:144" o:regroupid="53" fillcolor="#1f497d [3215]" strokecolor="#17365d [2415]" strokeweight="2pt"/>
+              <v:oval id="_x0000_s7124" style="position:absolute;left:6013;top:7788;width:144;height:144" o:regroupid="53" fillcolor="#1f497d [3215]" strokecolor="#17365d [2415]" strokeweight="2pt"/>
+              <v:oval id="_x0000_s7125" style="position:absolute;left:7007;top:7788;width:144;height:144" o:regroupid="53" fillcolor="#1f497d [3215]" strokecolor="#17365d [2415]" strokeweight="2pt"/>
+              <v:shape id="_x0000_s7126" type="#_x0000_t32" style="position:absolute;left:5018;top:7018;width:1;height:750;flip:y" o:connectortype="straight" o:regroupid="53" strokecolor="black [3213]" strokeweight="1.5pt"/>
+              <v:shape id="_x0000_s7127" type="#_x0000_t32" style="position:absolute;left:6084;top:7018;width:1;height:750;flip:x y" o:connectortype="straight" o:regroupid="53" strokecolor="black [3213]" strokeweight="1.5pt"/>
+              <v:shape id="_x0000_s7128" type="#_x0000_t32" style="position:absolute;left:7079;top:7018;width:1;height:750;flip:y" o:connectortype="straight" o:regroupid="53" strokecolor="black [3213]" strokeweight="1.5pt"/>
+              <v:shape id="_x0000_s7129" type="#_x0000_t32" style="position:absolute;left:6177;top:7860;width:810;height:1;flip:x" o:connectortype="straight" o:regroupid="53" strokecolor="black [3213]" strokeweight="1.5pt"/>
+              <v:shape id="_x0000_s7130" type="#_x0000_t32" style="position:absolute;left:5124;top:7860;width:869;height:1" o:connectortype="straight" o:regroupid="53" strokecolor="black [3213]" strokeweight="1.5pt"/>
+              <v:shape id="_x0000_s7131" type="#_x0000_t32" style="position:absolute;left:5083;top:6077;width:950;height:778;flip:y" o:connectortype="straight" o:regroupid="53" strokecolor="black [3213]" strokeweight="1.5pt"/>
+              <v:shape id="_x0000_s7132" type="#_x0000_t32" style="position:absolute;left:6135;top:6077;width:893;height:778;flip:y" o:connectortype="straight" o:regroupid="53" strokecolor="black [3213]" strokeweight="1.5pt"/>
+              <v:shape id="_x0000_s7133" type="#_x0000_t32" style="position:absolute;left:5083;top:6997;width:950;height:792;flip:x" o:connectortype="straight" o:regroupid="53" strokecolor="black [3213]" strokeweight="1.5pt"/>
+              <v:shape id="_x0000_s7134" type="#_x0000_t32" style="position:absolute;left:6136;top:6997;width:892;height:792;flip:x" o:connectortype="straight" o:regroupid="53" strokecolor="black [3213]" strokeweight="1.5pt"/>
+              <v:oval id="_x0000_s7135" style="position:absolute;left:6293;top:6182;width:144;height:144" o:regroupid="53" fillcolor="#d99594 [1941]" strokecolor="#943634 [2405]" strokeweight="2pt"/>
+              <v:oval id="_x0000_s7136" style="position:absolute;left:5293;top:6196;width:144;height:144" o:regroupid="53" fillcolor="#d99594 [1941]" strokecolor="#943634 [2405]" strokeweight="2pt"/>
+              <v:oval id="_x0000_s7137" style="position:absolute;left:5712;top:6606;width:144;height:144" o:regroupid="53" fillcolor="#d99594 [1941]" strokecolor="#943634 [2405]" strokeweight="2pt"/>
+              <v:oval id="_x0000_s7138" style="position:absolute;left:6738;top:6606;width:144;height:144" o:regroupid="53" fillcolor="#d99594 [1941]" strokecolor="#943634 [2405]" strokeweight="2pt"/>
+              <v:oval id="_x0000_s7139" style="position:absolute;left:5349;top:7128;width:144;height:144" o:regroupid="53" fillcolor="#d99594 [1941]" strokecolor="#943634 [2405]" strokeweight="2pt"/>
+              <v:oval id="_x0000_s7140" style="position:absolute;left:5713;top:7518;width:144;height:144" o:regroupid="53" fillcolor="#d99594 [1941]" strokecolor="#943634 [2405]" strokeweight="2pt"/>
+              <v:oval id="_x0000_s7141" style="position:absolute;left:6292;top:7128;width:144;height:144" o:regroupid="53" fillcolor="#d99594 [1941]" strokecolor="#943634 [2405]" strokeweight="2pt"/>
+              <v:oval id="_x0000_s7142" style="position:absolute;left:6739;top:7517;width:144;height:144" o:regroupid="53" fillcolor="#d99594 [1941]" strokecolor="#943634 [2405]" strokeweight="2pt"/>
+              <v:shape id="_x0000_s8202" type="#_x0000_t32" style="position:absolute;left:6416;top:6269;width:330;height:311" o:connectortype="straight" o:regroupid="53" strokecolor="black [3213]" strokeweight="1.5pt">
+                <v:stroke dashstyle="1 1"/>
+              </v:shape>
+              <v:shape id="_x0000_s8203" type="#_x0000_t32" style="position:absolute;left:5835;top:6254;width:438;height:353;flip:y" o:connectortype="straight" o:regroupid="53" strokecolor="black [3213]" strokeweight="1.5pt">
+                <v:stroke dashstyle="1 1"/>
+              </v:shape>
+              <v:shape id="_x0000_s8204" type="#_x0000_t32" style="position:absolute;left:6415;top:6749;width:344;height:380;flip:y" o:connectortype="straight" o:regroupid="53" strokecolor="black [3213]" strokeweight="1.5pt">
+                <v:stroke dashstyle="1 1"/>
+              </v:shape>
+              <v:shape id="_x0000_s8205" type="#_x0000_t32" style="position:absolute;left:5877;top:7271;width:436;height:319;flip:y" o:connectortype="straight" o:regroupid="53" strokecolor="black [3213]" strokeweight="1.5pt">
+                <v:stroke dashstyle="1 1"/>
+              </v:shape>
+              <v:shape id="_x0000_s8206" type="#_x0000_t32" style="position:absolute;left:5472;top:7271;width:262;height:248" o:connectortype="straight" o:regroupid="53" strokecolor="black [3213]" strokeweight="1.5pt">
+                <v:stroke dashstyle="1 1"/>
+              </v:shape>
+              <v:shape id="_x0000_s8207" type="#_x0000_t32" style="position:absolute;left:5421;top:6749;width:312;height:359;flip:x" o:connectortype="straight" o:regroupid="53" strokecolor="black [3213]" strokeweight="1.5pt">
+                <v:stroke dashstyle="1 1"/>
+              </v:shape>
+              <v:shape id="_x0000_s8208" type="#_x0000_t32" style="position:absolute;left:5416;top:6339;width:317;height:268;flip:x y" o:connectortype="straight" o:regroupid="53" strokecolor="black [3213]" strokeweight="1.5pt">
+                <v:stroke dashstyle="1 1"/>
+              </v:shape>
+              <v:shape id="_x0000_s8209" type="#_x0000_t32" style="position:absolute;left:6415;top:7271;width:304;height:318" o:connectortype="straight" o:regroupid="53" strokecolor="black [3213]" strokeweight="1.5pt">
+                <v:stroke dashstyle="1 1"/>
+              </v:shape>
+              <v:oval id="_x0000_s8253" style="position:absolute;left:6526;top:5934;width:144;height:144" o:regroupid="53" fillcolor="#d99594 [1941]" strokecolor="#943634 [2405]" strokeweight="2pt"/>
+              <v:oval id="_x0000_s8254" style="position:absolute;left:7006;top:6415;width:144;height:144" o:regroupid="53" fillcolor="#d99594 [1941]" strokecolor="#943634 [2405]" strokeweight="2pt"/>
+              <v:oval id="_x0000_s8255" style="position:absolute;left:7007;top:7331;width:144;height:144" o:regroupid="53" fillcolor="#d99594 [1941]" strokecolor="#943634 [2405]" strokeweight="2pt"/>
+              <v:oval id="_x0000_s8256" style="position:absolute;left:6527;top:7788;width:144;height:144" o:regroupid="53" fillcolor="#d99594 [1941]" strokecolor="#943634 [2405]" strokeweight="2pt"/>
+              <v:oval id="_x0000_s8257" style="position:absolute;left:5489;top:7788;width:144;height:144" o:regroupid="53" fillcolor="#d99594 [1941]" strokecolor="#943634 [2405]" strokeweight="2pt"/>
+              <v:oval id="_x0000_s8258" style="position:absolute;left:4959;top:7331;width:144;height:144" o:regroupid="53" fillcolor="#d99594 [1941]" strokecolor="#943634 [2405]" strokeweight="2pt"/>
+              <v:oval id="_x0000_s8259" style="position:absolute;left:4959;top:6358;width:144;height:144" o:regroupid="53" fillcolor="#d99594 [1941]" strokecolor="#943634 [2405]" strokeweight="2pt"/>
+              <v:oval id="_x0000_s8260" style="position:absolute;left:5501;top:5934;width:120;height:144" o:regroupid="53" fillcolor="#d99594 [1941]" strokecolor="#943634 [2405]" strokeweight="2pt"/>
+              <v:shape id="_x0000_s8261" type="#_x0000_t32" style="position:absolute;left:5416;top:6077;width:103;height:120;flip:y" o:connectortype="straight" o:regroupid="53" strokecolor="black [3213]" strokeweight="1.5pt">
+                <v:stroke dashstyle="1 1"/>
+              </v:shape>
+              <v:shape id="_x0000_s8262" type="#_x0000_t32" style="position:absolute;left:5123;top:6339;width:191;height:91;flip:x" o:connectortype="straight" o:regroupid="53" strokecolor="black [3213]" strokeweight="1.5pt">
+                <v:stroke dashstyle="1 1"/>
+              </v:shape>
+              <v:shape id="_x0000_s8263" type="#_x0000_t32" style="position:absolute;left:5123;top:7243;width:247;height:132;flip:x" o:connectortype="straight" o:regroupid="53" strokecolor="black [3213]" strokeweight="1.5pt">
+                <v:stroke dashstyle="1 1"/>
+              </v:shape>
+              <v:shape id="_x0000_s8264" type="#_x0000_t32" style="position:absolute;left:5612;top:7661;width:122;height:128;flip:x" o:connectortype="straight" o:regroupid="53" strokecolor="black [3213]" strokeweight="1.5pt">
+                <v:stroke dashstyle="1 1"/>
+              </v:shape>
+              <v:shape id="_x0000_s8265" type="#_x0000_t32" style="position:absolute;left:6650;top:7660;width:110;height:129;flip:x" o:connectortype="straight" o:regroupid="53" strokecolor="black [3213]" strokeweight="1.5pt">
+                <v:stroke dashstyle="1 1"/>
+              </v:shape>
+              <v:shape id="_x0000_s8266" type="#_x0000_t32" style="position:absolute;left:6903;top:7474;width:125;height:115;flip:x" o:connectortype="straight" o:regroupid="53" strokecolor="black [3213]" strokeweight="1.5pt">
+                <v:stroke dashstyle="1 1"/>
+              </v:shape>
+              <v:shape id="_x0000_s8267" type="#_x0000_t32" style="position:absolute;left:6888;top:6516;width:125;height:120;flip:x" o:connectortype="straight" o:regroupid="53" strokecolor="black [3213]" strokeweight="1.5pt">
+                <v:stroke dashstyle="1 1"/>
+              </v:shape>
+              <v:shape id="_x0000_s8268" type="#_x0000_t32" style="position:absolute;left:6416;top:6077;width:131;height:106;flip:x" o:connectortype="straight" o:regroupid="53" strokecolor="black [3213]" strokeweight="1.5pt">
+                <v:stroke dashstyle="1 1"/>
+              </v:shape>
+              <v:group id="_x0000_s8423" style="position:absolute;left:8183;top:5934;width:2192;height:1998" coordorigin="8143,6568" coordsize="2192,1998" o:regroupid="53">
                 <v:oval id="_x0000_s8388" style="position:absolute;left:9477;top:6816;width:144;height:144" fillcolor="#d99594 [1941]" strokecolor="#943634 [2405]" strokeweight="2pt"/>
                 <v:oval id="_x0000_s8389" style="position:absolute;left:8477;top:6830;width:144;height:144" fillcolor="#d99594 [1941]" strokecolor="#943634 [2405]" strokeweight="2pt"/>
                 <v:oval id="_x0000_s8390" style="position:absolute;left:8896;top:7240;width:144;height:144" fillcolor="#d99594 [1941]" strokecolor="#943634 [2405]" strokeweight="2pt"/>
@@ -3463,26 +3862,10 @@
                   <v:stroke dashstyle="1 1"/>
                 </v:shape>
               </v:group>
-              <v:shapetype id="_x0000_t13" coordsize="21600,21600" o:spt="13" adj="16200,5400" path="m@0,l@0@1,0@1,0@2@0@2@0,21600,21600,10800xe">
-                <v:stroke joinstyle="miter"/>
-                <v:formulas>
-                  <v:f eqn="val #0"/>
-                  <v:f eqn="val #1"/>
-                  <v:f eqn="sum height 0 #1"/>
-                  <v:f eqn="sum 10800 0 #1"/>
-                  <v:f eqn="sum width 0 #0"/>
-                  <v:f eqn="prod @4 @3 10800"/>
-                  <v:f eqn="sum width 0 @5"/>
-                </v:formulas>
-                <v:path o:connecttype="custom" o:connectlocs="@0,0;0,10800;@0,21600;21600,10800" o:connectangles="270,180,90,0" textboxrect="0,@1,@6,@2"/>
-                <v:handles>
-                  <v:h position="#0,#1" xrange="0,21600" yrange="0,10800"/>
-                </v:handles>
-              </v:shapetype>
-              <v:shape id="_x0000_s8425" type="#_x0000_t13" style="position:absolute;left:4037;top:6903;width:837;height:265" fillcolor="black [3213]" strokecolor="black [3213]"/>
-              <v:shape id="_x0000_s8426" type="#_x0000_t13" style="position:absolute;left:7514;top:7270;width:486;height:265" fillcolor="black [3213]" strokecolor="black [3213]"/>
-              <v:shape id="_x0000_s8439" type="#_x0000_t202" style="position:absolute;left:2138;top:8387;width:1029;height:493" filled="f" stroked="f">
-                <v:textbox>
+              <v:shape id="_x0000_s8425" type="#_x0000_t13" style="position:absolute;left:3911;top:6357;width:837;height:265" o:regroupid="53" fillcolor="black [3213]" strokecolor="black [3213]"/>
+              <v:shape id="_x0000_s8426" type="#_x0000_t13" style="position:absolute;left:7444;top:6892;width:486;height:265" o:regroupid="53" fillcolor="black [3213]" strokecolor="black [3213]"/>
+              <v:shape id="_x0000_s8439" type="#_x0000_t202" style="position:absolute;left:2138;top:7841;width:1029;height:493" o:regroupid="53" filled="f" stroked="f">
+                <v:textbox style="mso-next-textbox:#_x0000_s8439">
                   <w:txbxContent>
                     <w:p>
                       <w:pPr>
@@ -3500,8 +3883,8 @@
                   </w:txbxContent>
                 </v:textbox>
               </v:shape>
-              <v:shape id="_x0000_s8469" type="#_x0000_t202" style="position:absolute;left:8765;top:8387;width:1029;height:493" filled="f" stroked="f">
-                <v:textbox>
+              <v:shape id="_x0000_s8469" type="#_x0000_t202" style="position:absolute;left:8765;top:7841;width:1029;height:493" o:regroupid="53" filled="f" stroked="f">
+                <v:textbox style="mso-next-textbox:#_x0000_s8469">
                   <w:txbxContent>
                     <w:p>
                       <w:pPr>
@@ -3519,8 +3902,8 @@
                   </w:txbxContent>
                 </v:textbox>
               </v:shape>
-              <v:shape id="_x0000_s8470" type="#_x0000_t202" style="position:absolute;left:5558;top:8387;width:1417;height:493" filled="f" stroked="f">
-                <v:textbox>
+              <v:shape id="_x0000_s8470" type="#_x0000_t202" style="position:absolute;left:5320;top:7841;width:1417;height:493" o:regroupid="53" filled="f" stroked="f">
+                <v:textbox style="mso-next-textbox:#_x0000_s8470">
                   <w:txbxContent>
                     <w:p>
                       <w:pPr>
@@ -3538,307 +3921,8 @@
                   </w:txbxContent>
                 </v:textbox>
               </v:shape>
-            </v:group>
-            <v:group id="_x0000_s8474" style="position:absolute;left:1552;top:8847;width:8833;height:2619" coordorigin="1552,9127" coordsize="8833,2619">
-              <v:group id="_x0000_s7033" style="position:absolute;left:1552;top:9168;width:2202;height:2201" coordorigin="1964,8229" coordsize="2202,2201">
-                <v:oval id="_x0000_s6621" style="position:absolute;left:2644;top:8229;width:144;height:144" fillcolor="#1f497d [3215]" strokecolor="#17365d [2415]" strokeweight="2pt"/>
-                <v:oval id="_x0000_s6634" style="position:absolute;left:2644;top:8938;width:144;height:144" fillcolor="#1f497d [3215]" strokecolor="#17365d [2415]" strokeweight="2pt"/>
-                <v:oval id="_x0000_s6635" style="position:absolute;left:1964;top:8938;width:144;height:144" fillcolor="#1f497d [3215]" strokecolor="#17365d [2415]" strokeweight="2pt"/>
-                <v:oval id="_x0000_s6636" style="position:absolute;left:4011;top:8229;width:144;height:144" fillcolor="#1f497d [3215]" strokecolor="#17365d [2415]" strokeweight="2pt"/>
-                <v:oval id="_x0000_s6637" style="position:absolute;left:3319;top:8229;width:144;height:144" fillcolor="#1f497d [3215]" strokecolor="#17365d [2415]" strokeweight="2pt"/>
-                <v:oval id="_x0000_s6638" style="position:absolute;left:1964;top:8229;width:144;height:144" fillcolor="#1f497d [3215]" strokecolor="#17365d [2415]" strokeweight="2pt"/>
-                <v:oval id="_x0000_s6639" style="position:absolute;left:4018;top:8938;width:144;height:144" fillcolor="#1f497d [3215]" strokecolor="#17365d [2415]" strokeweight="2pt"/>
-                <v:oval id="_x0000_s6640" style="position:absolute;left:3338;top:8938;width:144;height:144" fillcolor="#1f497d [3215]" strokecolor="#17365d [2415]" strokeweight="2pt"/>
-                <v:oval id="_x0000_s6641" style="position:absolute;left:2646;top:9598;width:144;height:144" fillcolor="#1f497d [3215]" strokecolor="#17365d [2415]" strokeweight="2pt"/>
-                <v:oval id="_x0000_s6642" style="position:absolute;left:1966;top:9598;width:144;height:144" fillcolor="#1f497d [3215]" strokecolor="#17365d [2415]" strokeweight="2pt"/>
-                <v:oval id="_x0000_s6643" style="position:absolute;left:4020;top:9598;width:144;height:144" fillcolor="#1f497d [3215]" strokecolor="#17365d [2415]" strokeweight="2pt"/>
-                <v:oval id="_x0000_s6644" style="position:absolute;left:3340;top:9598;width:144;height:144" fillcolor="#1f497d [3215]" strokecolor="#17365d [2415]" strokeweight="2pt"/>
-                <v:oval id="_x0000_s6645" style="position:absolute;left:2648;top:10286;width:144;height:144" fillcolor="#1f497d [3215]" strokecolor="#17365d [2415]" strokeweight="2pt"/>
-                <v:oval id="_x0000_s6646" style="position:absolute;left:1968;top:10286;width:144;height:144" fillcolor="#1f497d [3215]" strokecolor="#17365d [2415]" strokeweight="2pt"/>
-                <v:oval id="_x0000_s6647" style="position:absolute;left:4022;top:10286;width:144;height:144" fillcolor="#1f497d [3215]" strokecolor="#17365d [2415]" strokeweight="2pt"/>
-                <v:oval id="_x0000_s6648" style="position:absolute;left:3342;top:10286;width:144;height:144" fillcolor="#1f497d [3215]" strokecolor="#17365d [2415]" strokeweight="2pt"/>
-                <v:shape id="_x0000_s6649" type="#_x0000_t32" style="position:absolute;left:2036;top:8393;width:1;height:525;flip:y" o:connectortype="straight" strokecolor="black [3213]" strokeweight="1.5pt"/>
-                <v:shape id="_x0000_s6650" type="#_x0000_t32" style="position:absolute;left:2716;top:8393;width:1;height:525;flip:y" o:connectortype="straight" strokecolor="black [3213]" strokeweight="1.5pt"/>
-                <v:shape id="_x0000_s6651" type="#_x0000_t32" style="position:absolute;left:3391;top:8393;width:19;height:525;flip:x y" o:connectortype="straight" strokecolor="black [3213]" strokeweight="1.5pt"/>
-                <v:shape id="_x0000_s6652" type="#_x0000_t32" style="position:absolute;left:2716;top:9102;width:2;height:476;flip:x y" o:connectortype="straight" strokecolor="black [3213]" strokeweight="1.5pt"/>
-                <v:shape id="_x0000_s6653" type="#_x0000_t32" style="position:absolute;left:3410;top:9102;width:2;height:476;flip:x y" o:connectortype="straight" strokecolor="black [3213]" strokeweight="1.5pt"/>
-                <v:shape id="_x0000_s6654" type="#_x0000_t32" style="position:absolute;left:4083;top:8393;width:7;height:525;flip:x y" o:connectortype="straight" strokecolor="black [3213]" strokeweight="1.5pt"/>
-                <v:shape id="_x0000_s6655" type="#_x0000_t32" style="position:absolute;left:4090;top:9102;width:2;height:476;flip:x y" o:connectortype="straight" strokecolor="black [3213]" strokeweight="1.5pt"/>
-                <v:shape id="_x0000_s6656" type="#_x0000_t32" style="position:absolute;left:2036;top:9102;width:2;height:476;flip:x y" o:connectortype="straight" strokecolor="black [3213]" strokeweight="1.5pt"/>
-                <v:shape id="_x0000_s6657" type="#_x0000_t32" style="position:absolute;left:2038;top:9762;width:2;height:504;flip:x y" o:connectortype="straight" strokecolor="black [3213]" strokeweight="1.5pt"/>
-                <v:shape id="_x0000_s6658" type="#_x0000_t32" style="position:absolute;left:2718;top:9762;width:2;height:504;flip:x y" o:connectortype="straight" strokecolor="black [3213]" strokeweight="1.5pt"/>
-                <v:shape id="_x0000_s6659" type="#_x0000_t32" style="position:absolute;left:4092;top:9762;width:2;height:504;flip:x y" o:connectortype="straight" strokecolor="black [3213]" strokeweight="1.5pt"/>
-                <v:shape id="_x0000_s6660" type="#_x0000_t32" style="position:absolute;left:3412;top:9762;width:2;height:504;flip:x y" o:connectortype="straight" strokecolor="black [3213]" strokeweight="1.5pt"/>
-                <v:shape id="_x0000_s6661" type="#_x0000_t32" style="position:absolute;left:2128;top:8301;width:496;height:1;flip:x" o:connectortype="straight" strokecolor="black [3213]" strokeweight="1.5pt"/>
-                <v:shape id="_x0000_s6662" type="#_x0000_t32" style="position:absolute;left:2808;top:8301;width:491;height:1;flip:x" o:connectortype="straight" strokecolor="black [3213]" strokeweight="1.5pt"/>
-                <v:shape id="_x0000_s6663" type="#_x0000_t32" style="position:absolute;left:3483;top:8301;width:508;height:1;flip:x" o:connectortype="straight" strokecolor="black [3213]" strokeweight="1.5pt"/>
-                <v:shape id="_x0000_s6664" type="#_x0000_t32" style="position:absolute;left:2128;top:9010;width:496;height:1;flip:x" o:connectortype="straight" strokecolor="black [3213]" strokeweight="1.5pt"/>
-                <v:shape id="_x0000_s6665" type="#_x0000_t32" style="position:absolute;left:2808;top:9010;width:510;height:1;flip:x" o:connectortype="straight" strokecolor="black [3213]" strokeweight="1.5pt"/>
-                <v:shape id="_x0000_s6666" type="#_x0000_t32" style="position:absolute;left:3502;top:9010;width:496;height:1;flip:x" o:connectortype="straight" strokecolor="black [3213]" strokeweight="1.5pt"/>
-                <v:shape id="_x0000_s6667" type="#_x0000_t32" style="position:absolute;left:2130;top:9670;width:496;height:1;flip:x" o:connectortype="straight" strokecolor="black [3213]" strokeweight="1.5pt"/>
-                <v:shape id="_x0000_s6668" type="#_x0000_t32" style="position:absolute;left:2810;top:9670;width:510;height:1;flip:x" o:connectortype="straight" strokecolor="black [3213]" strokeweight="1.5pt"/>
-                <v:shape id="_x0000_s6669" type="#_x0000_t32" style="position:absolute;left:3504;top:9670;width:496;height:1;flip:x" o:connectortype="straight" strokecolor="black [3213]" strokeweight="1.5pt"/>
-                <v:shape id="_x0000_s6670" type="#_x0000_t32" style="position:absolute;left:2132;top:10358;width:496;height:1;flip:x" o:connectortype="straight" strokecolor="black [3213]" strokeweight="1.5pt"/>
-                <v:shape id="_x0000_s6671" type="#_x0000_t32" style="position:absolute;left:2812;top:10358;width:510;height:1;flip:x" o:connectortype="straight" strokecolor="black [3213]" strokeweight="1.5pt"/>
-                <v:shape id="_x0000_s6672" type="#_x0000_t32" style="position:absolute;left:3506;top:10358;width:496;height:1;flip:x" o:connectortype="straight" strokecolor="black [3213]" strokeweight="1.5pt"/>
-              </v:group>
-              <v:group id="_x0000_s7032" style="position:absolute;left:5181;top:9127;width:2225;height:2242" coordorigin="6561,8186" coordsize="2225,2242">
-                <v:oval id="_x0000_s6742" style="position:absolute;left:7252;top:8203;width:144;height:144" fillcolor="#1f497d [3215]" strokecolor="#17365d [2415]" strokeweight="2pt"/>
-                <v:oval id="_x0000_s6743" style="position:absolute;left:7252;top:8912;width:144;height:144" fillcolor="#1f497d [3215]" strokecolor="#17365d [2415]" strokeweight="2pt"/>
-                <v:oval id="_x0000_s6744" style="position:absolute;left:6572;top:8912;width:144;height:144" fillcolor="#1f497d [3215]" strokecolor="#17365d [2415]" strokeweight="2pt"/>
-                <v:oval id="_x0000_s6745" style="position:absolute;left:8619;top:8203;width:144;height:144" fillcolor="#1f497d [3215]" strokecolor="#17365d [2415]" strokeweight="2pt"/>
-                <v:oval id="_x0000_s6746" style="position:absolute;left:7927;top:8203;width:144;height:144" fillcolor="#1f497d [3215]" strokecolor="#17365d [2415]" strokeweight="2pt"/>
-                <v:oval id="_x0000_s6747" style="position:absolute;left:6572;top:8203;width:144;height:144" fillcolor="#1f497d [3215]" strokecolor="#17365d [2415]" strokeweight="2pt"/>
-                <v:oval id="_x0000_s6748" style="position:absolute;left:8626;top:8912;width:144;height:144" fillcolor="#1f497d [3215]" strokecolor="#17365d [2415]" strokeweight="2pt"/>
-                <v:oval id="_x0000_s6749" style="position:absolute;left:7946;top:8912;width:144;height:144" fillcolor="#1f497d [3215]" strokecolor="#17365d [2415]" strokeweight="2pt"/>
-                <v:oval id="_x0000_s6750" style="position:absolute;left:7254;top:9572;width:144;height:144" fillcolor="#1f497d [3215]" strokecolor="#17365d [2415]" strokeweight="2pt"/>
-                <v:oval id="_x0000_s6751" style="position:absolute;left:6574;top:9572;width:144;height:144" fillcolor="#1f497d [3215]" strokecolor="#17365d [2415]" strokeweight="2pt"/>
-                <v:oval id="_x0000_s6752" style="position:absolute;left:8628;top:9572;width:144;height:144" fillcolor="#1f497d [3215]" strokecolor="#17365d [2415]" strokeweight="2pt"/>
-                <v:oval id="_x0000_s6753" style="position:absolute;left:7948;top:9572;width:144;height:144" fillcolor="#1f497d [3215]" strokecolor="#17365d [2415]" strokeweight="2pt"/>
-                <v:oval id="_x0000_s6754" style="position:absolute;left:7256;top:10260;width:144;height:144" fillcolor="#1f497d [3215]" strokecolor="#17365d [2415]" strokeweight="2pt"/>
-                <v:oval id="_x0000_s6755" style="position:absolute;left:6576;top:10260;width:144;height:144" fillcolor="#1f497d [3215]" strokecolor="#17365d [2415]" strokeweight="2pt"/>
-                <v:oval id="_x0000_s6756" style="position:absolute;left:8630;top:10260;width:144;height:144" fillcolor="#1f497d [3215]" strokecolor="#17365d [2415]" strokeweight="2pt"/>
-                <v:oval id="_x0000_s6757" style="position:absolute;left:7950;top:10260;width:144;height:144" fillcolor="#1f497d [3215]" strokecolor="#17365d [2415]" strokeweight="2pt"/>
-                <v:shape id="_x0000_s6758" type="#_x0000_t32" style="position:absolute;left:6644;top:8367;width:1;height:525;flip:y" o:connectortype="straight" strokecolor="black [3213]" strokeweight="1.5pt"/>
-                <v:shape id="_x0000_s6759" type="#_x0000_t32" style="position:absolute;left:7324;top:8367;width:1;height:525;flip:y" o:connectortype="straight" strokecolor="black [3213]" strokeweight="1.5pt"/>
-                <v:shape id="_x0000_s6760" type="#_x0000_t32" style="position:absolute;left:7999;top:8367;width:19;height:525;flip:x y" o:connectortype="straight" strokecolor="black [3213]" strokeweight="1.5pt"/>
-                <v:shape id="_x0000_s6761" type="#_x0000_t32" style="position:absolute;left:7324;top:9076;width:2;height:476;flip:x y" o:connectortype="straight" strokecolor="black [3213]" strokeweight="1.5pt"/>
-                <v:shape id="_x0000_s6762" type="#_x0000_t32" style="position:absolute;left:8018;top:9076;width:2;height:476;flip:x y" o:connectortype="straight" strokecolor="black [3213]" strokeweight="1.5pt"/>
-                <v:shape id="_x0000_s6763" type="#_x0000_t32" style="position:absolute;left:8691;top:8367;width:7;height:525;flip:x y" o:connectortype="straight" strokecolor="black [3213]" strokeweight="1.5pt"/>
-                <v:shape id="_x0000_s6764" type="#_x0000_t32" style="position:absolute;left:8698;top:9076;width:2;height:476;flip:x y" o:connectortype="straight" strokecolor="black [3213]" strokeweight="1.5pt"/>
-                <v:shape id="_x0000_s6765" type="#_x0000_t32" style="position:absolute;left:6644;top:9076;width:2;height:476;flip:x y" o:connectortype="straight" strokecolor="black [3213]" strokeweight="1.5pt"/>
-                <v:shape id="_x0000_s6766" type="#_x0000_t32" style="position:absolute;left:6646;top:9736;width:2;height:504;flip:x y" o:connectortype="straight" strokecolor="black [3213]" strokeweight="1.5pt"/>
-                <v:shape id="_x0000_s6767" type="#_x0000_t32" style="position:absolute;left:7326;top:9736;width:2;height:504;flip:x y" o:connectortype="straight" strokecolor="black [3213]" strokeweight="1.5pt"/>
-                <v:shape id="_x0000_s6768" type="#_x0000_t32" style="position:absolute;left:8700;top:9736;width:2;height:504;flip:x y" o:connectortype="straight" strokecolor="black [3213]" strokeweight="1.5pt"/>
-                <v:shape id="_x0000_s6769" type="#_x0000_t32" style="position:absolute;left:8020;top:9736;width:2;height:504;flip:x y" o:connectortype="straight" strokecolor="black [3213]" strokeweight="1.5pt"/>
-                <v:shape id="_x0000_s6770" type="#_x0000_t32" style="position:absolute;left:6736;top:8275;width:496;height:1;flip:x" o:connectortype="straight" strokecolor="black [3213]" strokeweight="1.5pt"/>
-                <v:shape id="_x0000_s6771" type="#_x0000_t32" style="position:absolute;left:7416;top:8275;width:491;height:1;flip:x" o:connectortype="straight" strokecolor="black [3213]" strokeweight="1.5pt"/>
-                <v:shape id="_x0000_s6772" type="#_x0000_t32" style="position:absolute;left:8091;top:8275;width:508;height:1;flip:x" o:connectortype="straight" strokecolor="black [3213]" strokeweight="1.5pt"/>
-                <v:shape id="_x0000_s6773" type="#_x0000_t32" style="position:absolute;left:6736;top:8984;width:496;height:1;flip:x" o:connectortype="straight" strokecolor="black [3213]" strokeweight="1.5pt"/>
-                <v:shape id="_x0000_s6774" type="#_x0000_t32" style="position:absolute;left:7416;top:8984;width:510;height:1;flip:x" o:connectortype="straight" strokecolor="black [3213]" strokeweight="1.5pt"/>
-                <v:shape id="_x0000_s6775" type="#_x0000_t32" style="position:absolute;left:8110;top:8984;width:496;height:1;flip:x" o:connectortype="straight" strokecolor="black [3213]" strokeweight="1.5pt"/>
-                <v:shape id="_x0000_s6776" type="#_x0000_t32" style="position:absolute;left:6738;top:9644;width:496;height:1;flip:x" o:connectortype="straight" strokecolor="black [3213]" strokeweight="1.5pt"/>
-                <v:shape id="_x0000_s6777" type="#_x0000_t32" style="position:absolute;left:7418;top:9644;width:510;height:1;flip:x" o:connectortype="straight" strokecolor="black [3213]" strokeweight="1.5pt"/>
-                <v:shape id="_x0000_s6778" type="#_x0000_t32" style="position:absolute;left:8112;top:9644;width:496;height:1;flip:x" o:connectortype="straight" strokecolor="black [3213]" strokeweight="1.5pt"/>
-                <v:shape id="_x0000_s6779" type="#_x0000_t32" style="position:absolute;left:6740;top:10332;width:496;height:1;flip:x" o:connectortype="straight" strokecolor="black [3213]" strokeweight="1.5pt"/>
-                <v:shape id="_x0000_s6780" type="#_x0000_t32" style="position:absolute;left:7420;top:10332;width:510;height:1;flip:x" o:connectortype="straight" strokecolor="black [3213]" strokeweight="1.5pt"/>
-                <v:shape id="_x0000_s6781" type="#_x0000_t32" style="position:absolute;left:8114;top:10332;width:496;height:1;flip:x" o:connectortype="straight" strokecolor="black [3213]" strokeweight="1.5pt"/>
-                <v:shape id="_x0000_s6782" type="#_x0000_t32" style="position:absolute;left:7112;top:8628;width:449;height:1;flip:x" o:connectortype="straight" strokecolor="black [3213]" strokeweight="1.5pt">
-                  <v:stroke dashstyle="1 1"/>
-                </v:shape>
-                <v:oval id="_x0000_s6783" style="position:absolute;left:6948;top:8556;width:144;height:144" fillcolor="#d99594 [1941]" strokecolor="#943634 [2405]" strokeweight="2pt"/>
-                <v:oval id="_x0000_s6784" style="position:absolute;left:7581;top:8556;width:144;height:144" fillcolor="#d99594 [1941]" strokecolor="#943634 [2405]" strokeweight="2pt"/>
-                <v:oval id="_x0000_s6785" style="position:absolute;left:8283;top:8556;width:144;height:144" fillcolor="#d99594 [1941]" strokecolor="#943634 [2405]" strokeweight="2pt"/>
-                <v:oval id="_x0000_s6786" style="position:absolute;left:6948;top:9249;width:144;height:144" fillcolor="#d99594 [1941]" strokecolor="#943634 [2405]" strokeweight="2pt"/>
-                <v:oval id="_x0000_s6787" style="position:absolute;left:7581;top:9249;width:144;height:144" fillcolor="#d99594 [1941]" strokecolor="#943634 [2405]" strokeweight="2pt"/>
-                <v:oval id="_x0000_s6788" style="position:absolute;left:8283;top:9249;width:144;height:144" fillcolor="#d99594 [1941]" strokecolor="#943634 [2405]" strokeweight="2pt"/>
-                <v:oval id="_x0000_s6789" style="position:absolute;left:6948;top:9928;width:144;height:144" fillcolor="#d99594 [1941]" strokecolor="#943634 [2405]" strokeweight="2pt"/>
-                <v:oval id="_x0000_s6790" style="position:absolute;left:7581;top:9928;width:144;height:144" fillcolor="#d99594 [1941]" strokecolor="#943634 [2405]" strokeweight="2pt"/>
-                <v:oval id="_x0000_s6791" style="position:absolute;left:8284;top:9928;width:144;height:144" fillcolor="#d99594 [1941]" strokecolor="#943634 [2405]" strokeweight="2pt"/>
-                <v:shape id="_x0000_s6792" type="#_x0000_t32" style="position:absolute;left:7745;top:8628;width:518;height:1;flip:x" o:connectortype="straight" strokecolor="black [3213]" strokeweight="1.5pt">
-                  <v:stroke dashstyle="1 1"/>
-                </v:shape>
-                <v:shape id="_x0000_s6793" type="#_x0000_t32" style="position:absolute;left:7112;top:9321;width:449;height:1;flip:x" o:connectortype="straight" strokecolor="black [3213]" strokeweight="1.5pt">
-                  <v:stroke dashstyle="1 1"/>
-                </v:shape>
-                <v:shape id="_x0000_s6794" type="#_x0000_t32" style="position:absolute;left:7745;top:9321;width:518;height:1;flip:x" o:connectortype="straight" strokecolor="black [3213]" strokeweight="1.5pt">
-                  <v:stroke dashstyle="1 1"/>
-                </v:shape>
-                <v:shape id="_x0000_s6795" type="#_x0000_t32" style="position:absolute;left:7112;top:10000;width:449;height:1;flip:x" o:connectortype="straight" strokecolor="black [3213]" strokeweight="1.5pt">
-                  <v:stroke dashstyle="1 1"/>
-                </v:shape>
-                <v:shape id="_x0000_s6796" type="#_x0000_t32" style="position:absolute;left:7745;top:10000;width:519;height:1;flip:x" o:connectortype="straight" strokecolor="black [3213]" strokeweight="1.5pt">
-                  <v:stroke dashstyle="1 1"/>
-                </v:shape>
-                <v:shape id="_x0000_s6797" type="#_x0000_t32" style="position:absolute;left:8355;top:9413;width:1;height:495" o:connectortype="straight" strokecolor="black [3213]" strokeweight="1.5pt">
-                  <v:stroke dashstyle="1 1"/>
-                </v:shape>
-                <v:shape id="_x0000_s6798" type="#_x0000_t32" style="position:absolute;left:8448;top:9999;width:213;height:1;flip:x" o:connectortype="straight" strokecolor="black [3213]" strokeweight="1.5pt">
-                  <v:stroke dashstyle="1 1"/>
-                </v:shape>
-                <v:shape id="_x0000_s6799" type="#_x0000_t32" style="position:absolute;left:7020;top:8720;width:1;height:509;flip:y" o:connectortype="straight" strokecolor="black [3213]" strokeweight="1.5pt">
-                  <v:stroke dashstyle="1 1"/>
-                </v:shape>
-                <v:shape id="_x0000_s6800" type="#_x0000_t32" style="position:absolute;left:8447;top:9320;width:225;height:1;flip:x" o:connectortype="straight" strokecolor="black [3213]" strokeweight="1.5pt">
-                  <v:stroke dashstyle="1 1"/>
-                </v:shape>
-                <v:shape id="_x0000_s6801" type="#_x0000_t32" style="position:absolute;left:7653;top:9413;width:1;height:495" o:connectortype="straight" strokecolor="black [3213]" strokeweight="1.5pt">
-                  <v:stroke dashstyle="1 1"/>
-                </v:shape>
-                <v:shape id="_x0000_s6802" type="#_x0000_t32" style="position:absolute;left:7020;top:9413;width:1;height:495" o:connectortype="straight" strokecolor="black [3213]" strokeweight="1.5pt">
-                  <v:stroke dashstyle="1 1"/>
-                </v:shape>
-                <v:shape id="_x0000_s6803" type="#_x0000_t32" style="position:absolute;left:8355;top:8720;width:1;height:509;flip:y" o:connectortype="straight" strokecolor="black [3213]" strokeweight="1.5pt">
-                  <v:stroke dashstyle="1 1"/>
-                </v:shape>
-                <v:shape id="_x0000_s6804" type="#_x0000_t32" style="position:absolute;left:7653;top:8720;width:1;height:509" o:connectortype="straight" strokecolor="black [3213]" strokeweight="1.5pt">
-                  <v:stroke dashstyle="1 1"/>
-                </v:shape>
-                <v:shape id="_x0000_s6805" type="#_x0000_t32" style="position:absolute;left:8447;top:8628;width:214;height:1;flip:x y" o:connectortype="straight" strokecolor="black [3213]" strokeweight="1.5pt">
-                  <v:stroke dashstyle="1 1"/>
-                </v:shape>
-                <v:shape id="_x0000_s6806" type="#_x0000_t32" style="position:absolute;left:8355;top:8320;width:1;height:216;flip:x" o:connectortype="straight" strokecolor="black [3213]" strokeweight="1.5pt">
-                  <v:stroke dashstyle="1 1"/>
-                </v:shape>
-                <v:shape id="_x0000_s6807" type="#_x0000_t32" style="position:absolute;left:7653;top:8319;width:1;height:217;flip:y" o:connectortype="straight" strokecolor="black [3213]" strokeweight="1.5pt">
-                  <v:stroke dashstyle="1 1"/>
-                </v:shape>
-                <v:shape id="_x0000_s6808" type="#_x0000_t32" style="position:absolute;left:7020;top:8318;width:2;height:218;flip:y" o:connectortype="straight" strokecolor="black [3213]" strokeweight="1.5pt">
-                  <v:stroke dashstyle="1 1"/>
-                </v:shape>
-                <v:shape id="_x0000_s6809" type="#_x0000_t32" style="position:absolute;left:6673;top:8627;width:255;height:1" o:connectortype="straight" strokecolor="black [3213]" strokeweight="1.5pt">
-                  <v:stroke dashstyle="1 1"/>
-                </v:shape>
-                <v:shape id="_x0000_s6810" type="#_x0000_t32" style="position:absolute;left:6673;top:10000;width:255;height:1;flip:y" o:connectortype="straight" strokecolor="black [3213]" strokeweight="1.5pt">
-                  <v:stroke dashstyle="1 1"/>
-                </v:shape>
-                <v:shape id="_x0000_s6811" type="#_x0000_t32" style="position:absolute;left:6673;top:9321;width:255;height:1;flip:y" o:connectortype="straight" strokecolor="black [3213]" strokeweight="1.5pt">
-                  <v:stroke dashstyle="1 1"/>
-                </v:shape>
-                <v:shape id="_x0000_s6812" type="#_x0000_t32" style="position:absolute;left:7020;top:10092;width:1;height:197" o:connectortype="straight" strokecolor="black [3213]" strokeweight="1.5pt">
-                  <v:stroke dashstyle="1 1"/>
-                </v:shape>
-                <v:shape id="_x0000_s6813" type="#_x0000_t32" style="position:absolute;left:7653;top:10092;width:1;height:198" o:connectortype="straight" strokecolor="black [3213]" strokeweight="1.5pt">
-                  <v:stroke dashstyle="1 1"/>
-                </v:shape>
-                <v:shape id="_x0000_s6814" type="#_x0000_t32" style="position:absolute;left:8356;top:10092;width:1;height:198" o:connectortype="straight" strokecolor="black [3213]" strokeweight="1.5pt">
-                  <v:stroke dashstyle="1 1"/>
-                </v:shape>
-                <v:oval id="_x0000_s7011" style="position:absolute;left:6942;top:8204;width:144;height:144" fillcolor="#d99594 [1941]" strokecolor="#943634 [2405]" strokeweight="2pt"/>
-                <v:oval id="_x0000_s7012" style="position:absolute;left:7577;top:8188;width:144;height:144" fillcolor="#d99594 [1941]" strokecolor="#943634 [2405]" strokeweight="2pt"/>
-                <v:oval id="_x0000_s7013" style="position:absolute;left:8282;top:8186;width:144;height:144" fillcolor="#d99594 [1941]" strokecolor="#943634 [2405]" strokeweight="2pt"/>
-                <v:oval id="_x0000_s7014" style="position:absolute;left:8622;top:8556;width:144;height:144" fillcolor="#d99594 [1941]" strokecolor="#943634 [2405]" strokeweight="2pt"/>
-                <v:oval id="_x0000_s7015" style="position:absolute;left:8630;top:9229;width:144;height:144" fillcolor="#d99594 [1941]" strokecolor="#943634 [2405]" strokeweight="2pt"/>
-                <v:oval id="_x0000_s7016" style="position:absolute;left:8642;top:9934;width:144;height:144" fillcolor="#d99594 [1941]" strokecolor="#943634 [2405]" strokeweight="2pt"/>
-                <v:oval id="_x0000_s7017" style="position:absolute;left:8294;top:10268;width:144;height:144" fillcolor="#d99594 [1941]" strokecolor="#943634 [2405]" strokeweight="2pt"/>
-                <v:oval id="_x0000_s7018" style="position:absolute;left:7581;top:10276;width:144;height:144" fillcolor="#d99594 [1941]" strokecolor="#943634 [2405]" strokeweight="2pt"/>
-                <v:oval id="_x0000_s7019" style="position:absolute;left:6938;top:10284;width:144;height:144" fillcolor="#d99594 [1941]" strokecolor="#943634 [2405]" strokeweight="2pt"/>
-                <v:oval id="_x0000_s7020" style="position:absolute;left:6569;top:9908;width:144;height:144" fillcolor="#d99594 [1941]" strokecolor="#943634 [2405]" strokeweight="2pt"/>
-                <v:oval id="_x0000_s7021" style="position:absolute;left:6565;top:9249;width:144;height:144" fillcolor="#d99594 [1941]" strokecolor="#943634 [2405]" strokeweight="2pt"/>
-                <v:oval id="_x0000_s7022" style="position:absolute;left:6561;top:8548;width:144;height:144" fillcolor="#d99594 [1941]" strokecolor="#943634 [2405]" strokeweight="2pt"/>
-              </v:group>
-              <v:group id="_x0000_s7053" style="position:absolute;left:3859;top:10354;width:1193;height:1015" coordorigin="7037,1698" coordsize="1257,1100">
-                <v:oval id="_x0000_s6622" style="position:absolute;left:7154;top:1790;width:144;height:144" o:regroupid="33" fillcolor="#1f497d [3215]" stroked="f"/>
-                <v:oval id="_x0000_s6623" style="position:absolute;left:8038;top:1790;width:144;height:144" o:regroupid="33" fillcolor="#1f497d [3215]" stroked="f"/>
-                <v:oval id="_x0000_s6624" style="position:absolute;left:7154;top:2519;width:144;height:144" o:regroupid="33" fillcolor="#1f497d [3215]" stroked="f"/>
-                <v:oval id="_x0000_s6625" style="position:absolute;left:8038;top:2519;width:144;height:144" o:regroupid="33" fillcolor="#1f497d [3215]" stroked="f"/>
-                <v:shape id="_x0000_s6627" type="#_x0000_t32" style="position:absolute;left:7298;top:1862;width:740;height:1" o:connectortype="straight" o:regroupid="33" strokecolor="black [3213]" strokeweight="1.5pt"/>
-                <v:shape id="_x0000_s6628" type="#_x0000_t32" style="position:absolute;left:7298;top:2591;width:740;height:1" o:connectortype="straight" o:regroupid="33" strokecolor="black [3213]" strokeweight="1.5pt"/>
-                <v:shape id="_x0000_s6629" type="#_x0000_t32" style="position:absolute;left:7226;top:1934;width:1;height:585;flip:y" o:connectortype="straight" o:regroupid="33" strokecolor="black [3213]" strokeweight="1.5pt"/>
-                <v:shape id="_x0000_s6630" type="#_x0000_t32" style="position:absolute;left:8110;top:1934;width:1;height:585;flip:y" o:connectortype="straight" o:regroupid="33" strokecolor="black [3213]" strokeweight="1.5pt"/>
-                <v:shape id="_x0000_s7027" type="#_x0000_t32" style="position:absolute;left:7037;top:2245;width:539;height:1;flip:x" o:connectortype="straight" o:regroupid="33" strokecolor="black [3213]" strokeweight="1.5pt">
-                  <v:stroke dashstyle="1 1"/>
-                </v:shape>
-                <v:oval id="_x0000_s7028" style="position:absolute;left:7596;top:2173;width:144;height:144" o:regroupid="33" fillcolor="#d99594 [1941]" strokecolor="#943634 [2405]" strokeweight="2pt"/>
-                <v:shape id="_x0000_s7029" type="#_x0000_t32" style="position:absolute;left:7760;top:2244;width:534;height:1;flip:x" o:connectortype="straight" o:regroupid="33" strokecolor="black [3213]" strokeweight="1.5pt">
-                  <v:stroke dashstyle="1 1"/>
-                </v:shape>
-                <v:shape id="_x0000_s7030" type="#_x0000_t32" style="position:absolute;left:7668;top:2337;width:3;height:461" o:connectortype="straight" o:regroupid="33" strokecolor="black [3213]" strokeweight="1.5pt">
-                  <v:stroke dashstyle="1 1"/>
-                </v:shape>
-                <v:shape id="_x0000_s7031" type="#_x0000_t32" style="position:absolute;left:7668;top:1698;width:3;height:455;flip:y" o:connectortype="straight" o:regroupid="33" strokecolor="black [3213]" strokeweight="1.5pt">
-                  <v:stroke dashstyle="1 1"/>
-                </v:shape>
-              </v:group>
-              <v:shape id="_x0000_s7079" type="#_x0000_t13" style="position:absolute;left:4037;top:9475;width:837;height:265" fillcolor="black [3213]" strokecolor="black [3213]"/>
-              <v:group id="_x0000_s8424" style="position:absolute;left:8174;top:9136;width:2211;height:2233" coordorigin="8205,9136" coordsize="2211,2233">
-                <v:shape id="_x0000_s8310" type="#_x0000_t32" style="position:absolute;left:8752;top:9569;width:463;height:1;flip:x" o:connectortype="straight" o:regroupid="38" strokecolor="black [3213]" strokeweight="1.5pt">
-                  <v:stroke dashstyle="1 1"/>
-                </v:shape>
-                <v:oval id="_x0000_s8311" style="position:absolute;left:8588;top:9497;width:144;height:144" o:regroupid="38" fillcolor="#d99594 [1941]" strokecolor="#943634 [2405]" strokeweight="2pt"/>
-                <v:oval id="_x0000_s8312" style="position:absolute;left:9235;top:9497;width:144;height:144" o:regroupid="38" fillcolor="#d99594 [1941]" strokecolor="#943634 [2405]" strokeweight="2pt"/>
-                <v:oval id="_x0000_s8313" style="position:absolute;left:9923;top:9497;width:144;height:144" o:regroupid="38" fillcolor="#d99594 [1941]" strokecolor="#943634 [2405]" strokeweight="2pt"/>
-                <v:oval id="_x0000_s8314" style="position:absolute;left:8588;top:10190;width:144;height:144" o:regroupid="38" fillcolor="#d99594 [1941]" strokecolor="#943634 [2405]" strokeweight="2pt"/>
-                <v:oval id="_x0000_s8315" style="position:absolute;left:9235;top:10190;width:144;height:144" o:regroupid="38" fillcolor="#d99594 [1941]" strokecolor="#943634 [2405]" strokeweight="2pt"/>
-                <v:oval id="_x0000_s8316" style="position:absolute;left:9923;top:10190;width:144;height:144" o:regroupid="38" fillcolor="#d99594 [1941]" strokecolor="#943634 [2405]" strokeweight="2pt"/>
-                <v:oval id="_x0000_s8317" style="position:absolute;left:8588;top:10869;width:144;height:144" o:regroupid="38" fillcolor="#d99594 [1941]" strokecolor="#943634 [2405]" strokeweight="2pt"/>
-                <v:oval id="_x0000_s8318" style="position:absolute;left:9235;top:10869;width:144;height:144" o:regroupid="38" fillcolor="#d99594 [1941]" strokecolor="#943634 [2405]" strokeweight="2pt"/>
-                <v:oval id="_x0000_s8319" style="position:absolute;left:9924;top:10869;width:144;height:144" o:regroupid="38" fillcolor="#d99594 [1941]" strokecolor="#943634 [2405]" strokeweight="2pt"/>
-                <v:shape id="_x0000_s8320" type="#_x0000_t32" style="position:absolute;left:9399;top:9569;width:504;height:1;flip:x" o:connectortype="straight" o:regroupid="38" strokecolor="black [3213]" strokeweight="1.5pt">
-                  <v:stroke dashstyle="1 1"/>
-                </v:shape>
-                <v:shape id="_x0000_s8321" type="#_x0000_t32" style="position:absolute;left:8752;top:10262;width:463;height:1;flip:x" o:connectortype="straight" o:regroupid="38" strokecolor="black [3213]" strokeweight="1.5pt">
-                  <v:stroke dashstyle="1 1"/>
-                </v:shape>
-                <v:shape id="_x0000_s8322" type="#_x0000_t32" style="position:absolute;left:9399;top:10262;width:504;height:1;flip:x" o:connectortype="straight" o:regroupid="38" strokecolor="black [3213]" strokeweight="1.5pt">
-                  <v:stroke dashstyle="1 1"/>
-                </v:shape>
-                <v:shape id="_x0000_s8323" type="#_x0000_t32" style="position:absolute;left:8752;top:10941;width:463;height:1;flip:x" o:connectortype="straight" o:regroupid="38" strokecolor="black [3213]" strokeweight="1.5pt">
-                  <v:stroke dashstyle="1 1"/>
-                </v:shape>
-                <v:shape id="_x0000_s8324" type="#_x0000_t32" style="position:absolute;left:9399;top:10941;width:505;height:1;flip:x" o:connectortype="straight" o:regroupid="38" strokecolor="black [3213]" strokeweight="1.5pt">
-                  <v:stroke dashstyle="1 1"/>
-                </v:shape>
-                <v:shape id="_x0000_s8325" type="#_x0000_t32" style="position:absolute;left:9995;top:10354;width:1;height:495" o:connectortype="straight" o:regroupid="38" strokecolor="black [3213]" strokeweight="1.5pt">
-                  <v:stroke dashstyle="1 1"/>
-                </v:shape>
-                <v:shape id="_x0000_s8326" type="#_x0000_t32" style="position:absolute;left:10088;top:10940;width:213;height:1;flip:x" o:connectortype="straight" o:regroupid="38" strokecolor="black [3213]" strokeweight="1.5pt">
-                  <v:stroke dashstyle="1 1"/>
-                </v:shape>
-                <v:shape id="_x0000_s8327" type="#_x0000_t32" style="position:absolute;left:8660;top:9661;width:1;height:509;flip:y" o:connectortype="straight" o:regroupid="38" strokecolor="black [3213]" strokeweight="1.5pt">
-                  <v:stroke dashstyle="1 1"/>
-                </v:shape>
-                <v:shape id="_x0000_s8328" type="#_x0000_t32" style="position:absolute;left:10087;top:10261;width:225;height:1;flip:x" o:connectortype="straight" o:regroupid="38" strokecolor="black [3213]" strokeweight="1.5pt">
-                  <v:stroke dashstyle="1 1"/>
-                </v:shape>
-                <v:shape id="_x0000_s8329" type="#_x0000_t32" style="position:absolute;left:9307;top:10354;width:1;height:495" o:connectortype="straight" o:regroupid="38" strokecolor="black [3213]" strokeweight="1.5pt">
-                  <v:stroke dashstyle="1 1"/>
-                </v:shape>
-                <v:shape id="_x0000_s8330" type="#_x0000_t32" style="position:absolute;left:8660;top:10354;width:1;height:495" o:connectortype="straight" o:regroupid="38" strokecolor="black [3213]" strokeweight="1.5pt">
-                  <v:stroke dashstyle="1 1"/>
-                </v:shape>
-                <v:shape id="_x0000_s8331" type="#_x0000_t32" style="position:absolute;left:9995;top:9661;width:1;height:509;flip:y" o:connectortype="straight" o:regroupid="38" strokecolor="black [3213]" strokeweight="1.5pt">
-                  <v:stroke dashstyle="1 1"/>
-                </v:shape>
-                <v:shape id="_x0000_s8332" type="#_x0000_t32" style="position:absolute;left:9307;top:9661;width:1;height:509" o:connectortype="straight" o:regroupid="38" strokecolor="black [3213]" strokeweight="1.5pt">
-                  <v:stroke dashstyle="1 1"/>
-                </v:shape>
-                <v:shape id="_x0000_s8333" type="#_x0000_t32" style="position:absolute;left:10087;top:9569;width:214;height:1;flip:x y" o:connectortype="straight" o:regroupid="38" strokecolor="black [3213]" strokeweight="1.5pt">
-                  <v:stroke dashstyle="1 1"/>
-                </v:shape>
-                <v:shape id="_x0000_s8334" type="#_x0000_t32" style="position:absolute;left:9995;top:9261;width:1;height:216;flip:x" o:connectortype="straight" o:regroupid="38" strokecolor="black [3213]" strokeweight="1.5pt">
-                  <v:stroke dashstyle="1 1"/>
-                </v:shape>
-                <v:shape id="_x0000_s8335" type="#_x0000_t32" style="position:absolute;left:9307;top:9260;width:1;height:217;flip:y" o:connectortype="straight" o:regroupid="38" strokecolor="black [3213]" strokeweight="1.5pt">
-                  <v:stroke dashstyle="1 1"/>
-                </v:shape>
-                <v:shape id="_x0000_s8336" type="#_x0000_t32" style="position:absolute;left:8660;top:9259;width:2;height:218;flip:y" o:connectortype="straight" o:regroupid="38" strokecolor="black [3213]" strokeweight="1.5pt">
-                  <v:stroke dashstyle="1 1"/>
-                </v:shape>
-                <v:shape id="_x0000_s8337" type="#_x0000_t32" style="position:absolute;left:8313;top:9568;width:255;height:1" o:connectortype="straight" o:regroupid="38" strokecolor="black [3213]" strokeweight="1.5pt">
-                  <v:stroke dashstyle="1 1"/>
-                </v:shape>
-                <v:shape id="_x0000_s8338" type="#_x0000_t32" style="position:absolute;left:8313;top:10941;width:255;height:1;flip:y" o:connectortype="straight" o:regroupid="38" strokecolor="black [3213]" strokeweight="1.5pt">
-                  <v:stroke dashstyle="1 1"/>
-                </v:shape>
-                <v:shape id="_x0000_s8339" type="#_x0000_t32" style="position:absolute;left:8313;top:10262;width:255;height:1;flip:y" o:connectortype="straight" o:regroupid="38" strokecolor="black [3213]" strokeweight="1.5pt">
-                  <v:stroke dashstyle="1 1"/>
-                </v:shape>
-                <v:shape id="_x0000_s8340" type="#_x0000_t32" style="position:absolute;left:8660;top:11033;width:1;height:197" o:connectortype="straight" o:regroupid="38" strokecolor="black [3213]" strokeweight="1.5pt">
-                  <v:stroke dashstyle="1 1"/>
-                </v:shape>
-                <v:shape id="_x0000_s8341" type="#_x0000_t32" style="position:absolute;left:9307;top:11033;width:1;height:198" o:connectortype="straight" o:regroupid="38" strokecolor="black [3213]" strokeweight="1.5pt">
-                  <v:stroke dashstyle="1 1"/>
-                </v:shape>
-                <v:shape id="_x0000_s8342" type="#_x0000_t32" style="position:absolute;left:9996;top:11033;width:1;height:198" o:connectortype="straight" o:regroupid="38" strokecolor="black [3213]" strokeweight="1.5pt">
-                  <v:stroke dashstyle="1 1"/>
-                </v:shape>
-                <v:oval id="_x0000_s8343" style="position:absolute;left:8582;top:9136;width:144;height:144" o:regroupid="38" fillcolor="#d99594 [1941]" strokecolor="#943634 [2405]" strokeweight="2pt"/>
-                <v:oval id="_x0000_s8344" style="position:absolute;left:9231;top:9136;width:144;height:144" o:regroupid="38" fillcolor="#d99594 [1941]" strokecolor="#943634 [2405]" strokeweight="2pt"/>
-                <v:oval id="_x0000_s8345" style="position:absolute;left:9922;top:9136;width:144;height:144" o:regroupid="38" fillcolor="#d99594 [1941]" strokecolor="#943634 [2405]" strokeweight="2pt"/>
-                <v:oval id="_x0000_s8346" style="position:absolute;left:10272;top:9497;width:144;height:144" o:regroupid="38" fillcolor="#d99594 [1941]" strokecolor="#943634 [2405]" strokeweight="2pt"/>
-                <v:oval id="_x0000_s8347" style="position:absolute;left:10272;top:10170;width:144;height:144" o:regroupid="38" fillcolor="#d99594 [1941]" strokecolor="#943634 [2405]" strokeweight="2pt"/>
-                <v:oval id="_x0000_s8348" style="position:absolute;left:10272;top:10875;width:144;height:144" o:regroupid="38" fillcolor="#d99594 [1941]" strokecolor="#943634 [2405]" strokeweight="2pt"/>
-                <v:oval id="_x0000_s8349" style="position:absolute;left:9934;top:11209;width:144;height:144" o:regroupid="38" fillcolor="#d99594 [1941]" strokecolor="#943634 [2405]" strokeweight="2pt"/>
-                <v:oval id="_x0000_s8350" style="position:absolute;left:9235;top:11217;width:144;height:144" o:regroupid="38" fillcolor="#d99594 [1941]" strokecolor="#943634 [2405]" strokeweight="2pt"/>
-                <v:oval id="_x0000_s8351" style="position:absolute;left:8578;top:11225;width:144;height:144" o:regroupid="38" fillcolor="#d99594 [1941]" strokecolor="#943634 [2405]" strokeweight="2pt"/>
-                <v:oval id="_x0000_s8352" style="position:absolute;left:8205;top:10849;width:144;height:144" o:regroupid="38" fillcolor="#d99594 [1941]" strokecolor="#943634 [2405]" strokeweight="2pt"/>
-                <v:oval id="_x0000_s8353" style="position:absolute;left:8205;top:10190;width:144;height:144" o:regroupid="38" fillcolor="#d99594 [1941]" strokecolor="#943634 [2405]" strokeweight="2pt"/>
-                <v:oval id="_x0000_s8354" style="position:absolute;left:8205;top:9489;width:144;height:144" o:regroupid="38" fillcolor="#d99594 [1941]" strokecolor="#943634 [2405]" strokeweight="2pt"/>
-              </v:group>
-              <v:shape id="_x0000_s8427" type="#_x0000_t13" style="position:absolute;left:7542;top:9831;width:486;height:265" fillcolor="black [3213]" strokecolor="black [3213]"/>
-              <v:shape id="_x0000_s8467" type="#_x0000_t202" style="position:absolute;left:8765;top:11253;width:1029;height:493" filled="f" stroked="f">
-                <v:textbox>
+              <v:shape id="_x0000_s8890" type="#_x0000_t202" style="position:absolute;left:6987;top:7820;width:1572;height:377" o:regroupid="53" filled="f" stroked="f">
+                <v:textbox style="mso-next-textbox:#_x0000_s8890">
                   <w:txbxContent>
                     <w:p>
                       <w:pPr>
@@ -3850,49 +3934,17 @@
                         <w:rPr>
                           <w:b/>
                         </w:rPr>
-                        <w:t>Mesh B</w:t>
+                        <w:t>Border Points</w:t>
                       </w:r>
                     </w:p>
                   </w:txbxContent>
                 </v:textbox>
               </v:shape>
-              <v:shape id="_x0000_s8468" type="#_x0000_t202" style="position:absolute;left:2138;top:11253;width:1029;height:493" filled="f" stroked="f">
-                <v:textbox>
-                  <w:txbxContent>
-                    <w:p>
-                      <w:pPr>
-                        <w:rPr>
-                          <w:b/>
-                        </w:rPr>
-                      </w:pPr>
-                      <w:r>
-                        <w:rPr>
-                          <w:b/>
-                        </w:rPr>
-                        <w:t>Mesh A</w:t>
-                      </w:r>
-                    </w:p>
-                  </w:txbxContent>
-                </v:textbox>
-              </v:shape>
-              <v:shape id="_x0000_s8471" type="#_x0000_t202" style="position:absolute;left:5589;top:11252;width:1417;height:493" filled="f" stroked="f">
-                <v:textbox>
-                  <w:txbxContent>
-                    <w:p>
-                      <w:pPr>
-                        <w:rPr>
-                          <w:b/>
-                        </w:rPr>
-                      </w:pPr>
-                      <w:r>
-                        <w:rPr>
-                          <w:b/>
-                        </w:rPr>
-                        <w:t>Mesh A &amp; B</w:t>
-                      </w:r>
-                    </w:p>
-                  </w:txbxContent>
-                </v:textbox>
+              <v:shape id="_x0000_s8891" type="#_x0000_t32" style="position:absolute;left:7773;top:7474;width:431;height:346;flip:y" o:connectortype="straight" o:regroupid="53" strokecolor="black [3213]">
+                <v:stroke endarrow="block"/>
+              </v:shape>
+              <v:shape id="_x0000_s8892" type="#_x0000_t32" style="position:absolute;left:7130;top:7474;width:643;height:346;flip:x y" o:connectortype="straight" o:regroupid="53" strokecolor="black [3213]">
+                <v:stroke endarrow="block"/>
               </v:shape>
             </v:group>
             <w10:wrap type="none"/>
@@ -3916,7 +3968,7 @@
               <v:path o:extrusionok="t" o:connecttype="none"/>
               <o:lock v:ext="edit" text="t"/>
             </v:shape>
-            <v:shape id="_x0000_s8819" type="#_x0000_t202" style="position:absolute;left:8861;top:8230;width:915;height:618" stroked="f" strokeweight="1.5pt">
+            <v:shape id="_x0000_s8819" type="#_x0000_t202" style="position:absolute;left:8959;top:8230;width:915;height:618" stroked="f" strokeweight="1.5pt">
               <v:textbox style="mso-next-textbox:#_x0000_s8819">
                 <w:txbxContent>
                   <w:p>
@@ -4134,7 +4186,7 @@
             <v:shape id="_x0000_s8529" type="#_x0000_t38" style="position:absolute;left:3808;top:2754;width:2081;height:731;rotation:270" o:connectortype="curved" o:regroupid="45" adj="10722,-123808,-46843" strokecolor="black [3213]" strokeweight="1.5pt">
               <v:stroke dashstyle="1 1" endarrow="classic" endcap="round"/>
             </v:shape>
-            <v:shape id="_x0000_s8675" type="#_x0000_t202" style="position:absolute;left:7779;top:10028;width:915;height:618" o:regroupid="47" stroked="f" strokeweight="1.5pt">
+            <v:shape id="_x0000_s8675" type="#_x0000_t202" style="position:absolute;left:7695;top:9986;width:915;height:618" o:regroupid="47" stroked="f" strokeweight="1.5pt">
               <v:textbox style="mso-next-textbox:#_x0000_s8675">
                 <w:txbxContent>
                   <w:p>
@@ -4442,12 +4494,10 @@
             <v:oval id="_x0000_s8621" style="position:absolute;left:3746;top:9367;width:225;height:224" o:regroupid="47" fillcolor="black [3213]" strokeweight="1.5pt"/>
             <v:oval id="_x0000_s8622" style="position:absolute;left:5834;top:9367;width:226;height:224" o:regroupid="47" fillcolor="black [3213]" strokeweight="1.5pt"/>
             <v:shape id="_x0000_s8623" type="#_x0000_t32" style="position:absolute;left:3986;top:9479;width:1843;height:2" o:connectortype="straight" o:regroupid="47" strokeweight="1.5pt"/>
-            <v:oval id="_x0000_s8624" style="position:absolute;left:3746;top:10951;width:225;height:225" o:regroupid="47" fillcolor="black [3213]" strokeweight="1.5pt"/>
-            <v:oval id="_x0000_s8625" style="position:absolute;left:5873;top:7785;width:226;height:224" o:regroupid="47" fillcolor="black [3213]" strokeweight="1.5pt"/>
-            <v:shape id="_x0000_s8626" type="#_x0000_t32" style="position:absolute;left:3859;top:9606;width:1;height:1330" o:connectortype="straight" o:regroupid="47" strokeweight="1.5pt"/>
-            <v:shape id="_x0000_s8627" type="#_x0000_t32" style="position:absolute;left:5959;top:8024;width:27;height:1372;flip:x" o:connectortype="straight" o:regroupid="47" strokeweight="1.5pt"/>
-            <v:shape id="_x0000_s8628" type="#_x0000_t32" style="position:absolute;left:3954;top:9565;width:1939;height:1486;flip:y" o:connectortype="straight" o:regroupid="47" strokeweight="1.5pt"/>
-            <v:shape id="_x0000_s8629" type="#_x0000_t32" style="position:absolute;left:3920;top:7884;width:1940;height:1497;flip:y" o:connectortype="straight" o:regroupid="47" strokeweight="1.5pt"/>
+            <v:shape id="_x0000_s8626" type="#_x0000_t32" style="position:absolute;left:3859;top:9606;width:1;height:1507" o:connectortype="straight" o:regroupid="47" strokeweight="1.5pt"/>
+            <v:shape id="_x0000_s8627" type="#_x0000_t32" style="position:absolute;left:5959;top:7884;width:27;height:1512;flip:x" o:connectortype="straight" o:regroupid="47" strokeweight="1.5pt"/>
+            <v:shape id="_x0000_s8628" type="#_x0000_t32" style="position:absolute;left:3858;top:9523;width:2077;height:1594;flip:y" o:connectortype="straight" o:regroupid="47" strokeweight="1.5pt"/>
+            <v:shape id="_x0000_s8629" type="#_x0000_t32" style="position:absolute;left:3920;top:7884;width:2077;height:1497;flip:y" o:connectortype="straight" o:regroupid="47" strokeweight="1.5pt"/>
             <v:oval id="_x0000_s8630" style="position:absolute;left:5171;top:8781;width:226;height:199" o:regroupid="47" strokeweight="1.5pt">
               <v:fill color2="fill darken(118)" rotate="t" method="linear sigma" focus="50%" type="gradient"/>
             </v:oval>
@@ -4474,20 +4524,16 @@
             <v:shape id="_x0000_s8654" type="#_x0000_t32" style="position:absolute;left:8408;top:8979;width:702;height:1020;flip:y" o:connectortype="straight" o:regroupid="47" strokecolor="black [3213]" strokeweight="1.5pt">
               <v:stroke dashstyle="dash"/>
             </v:shape>
-            <v:shape id="_x0000_s8655" type="#_x0000_t32" style="position:absolute;left:8402;top:8259;width:745;height:506;flip:x y" o:connectortype="straight" o:regroupid="47" strokecolor="black [3213]" strokeweight="1.5pt">
+            <v:shape id="_x0000_s8655" type="#_x0000_t32" style="position:absolute;left:8694;top:7985;width:383;height:794;flip:x y" o:connectortype="straight" o:regroupid="47" strokecolor="black [3213]" strokeweight="1.5pt">
               <v:stroke dashstyle="dash"/>
             </v:shape>
-            <v:oval id="_x0000_s8656" style="position:absolute;left:10200;top:8383;width:225;height:200;rotation:2053997fd" o:regroupid="47" filled="f" fillcolor="black [3213]" strokeweight="1.5pt"/>
-            <v:oval id="_x0000_s8657" style="position:absolute;left:7083;top:10024;width:225;height:200;rotation:2053997fd" o:regroupid="47" filled="f" fillcolor="black [3213]" strokeweight="1.5pt"/>
-            <v:oval id="_x0000_s8658" style="position:absolute;left:8973;top:10801;width:225;height:200;rotation:2053997fd" o:regroupid="47" filled="f" fillcolor="black [3213]" strokeweight="1.5pt"/>
-            <v:oval id="_x0000_s8659" style="position:absolute;left:8181;top:8093;width:225;height:200;rotation:2053997fd" o:regroupid="47" filled="f" fillcolor="black [3213]" strokeweight="1.5pt"/>
-            <v:shape id="_x0000_s8660" type="#_x0000_t32" style="position:absolute;left:9283;top:8514;width:916;height:334;flip:y" o:connectortype="straight" o:regroupid="47" strokecolor="black [3213]" strokeweight="1.5pt">
+            <v:shape id="_x0000_s8660" type="#_x0000_t32" style="position:absolute;left:9283;top:8781;width:916;height:109;flip:y" o:connectortype="straight" o:regroupid="47" strokecolor="black [3213]" strokeweight="1.5pt">
               <v:stroke dashstyle="dash"/>
             </v:shape>
-            <v:shape id="_x0000_s8661" type="#_x0000_t32" style="position:absolute;left:7308;top:10030;width:931;height:61;flip:y" o:connectortype="straight" o:regroupid="47" strokecolor="black [3213]" strokeweight="1.5pt">
+            <v:shape id="_x0000_s8661" type="#_x0000_t32" style="position:absolute;left:7294;top:9992;width:931;height:52" o:connectortype="straight" o:regroupid="47" strokecolor="black [3213]" strokeweight="1.5pt">
               <v:stroke dashstyle="dash"/>
             </v:shape>
-            <v:shape id="_x0000_s8662" type="#_x0000_t32" style="position:absolute;left:8457;top:10163;width:605;height:622;flip:x y" o:connectortype="straight" o:regroupid="47" strokecolor="black [3213]" strokeweight="1.5pt">
+            <v:shape id="_x0000_s8662" type="#_x0000_t32" style="position:absolute;left:8457;top:10177;width:502;height:841;flip:x y" o:connectortype="straight" o:regroupid="47" strokecolor="black [3213]" strokeweight="1.5pt">
               <v:stroke dashstyle="dash"/>
             </v:shape>
             <v:oval id="_x0000_s8663" style="position:absolute;left:7686;top:9379;width:226;height:199" o:regroupid="47" strokeweight="1.5pt">
@@ -4747,12 +4793,6 @@
       </w:r>
     </w:p>
     <w:p>
-      <w:r>
-        <w:rPr>
-          <w:noProof/>
-          <w:lang w:eastAsia="en-SG"/>
-        </w:rPr>
-      </w:r>
       <w:r>
         <w:pict>
           <v:group id="_x0000_s8694" editas="canvas" style="width:451.3pt;height:680.6pt;mso-position-horizontal-relative:char;mso-position-vertical-relative:line" coordorigin="1440,1440" coordsize="9026,13612">
@@ -5076,7 +5116,7 @@
               <v:stroke dashstyle="1 1" startarrow="classic" endarrowwidth="wide" endarrowlength="long"/>
               <v:path arrowok="t"/>
             </v:shape>
-            <v:shape id="_x0000_s8820" type="#_x0000_t202" style="position:absolute;left:5965;top:9506;width:1209;height:618" stroked="f" strokeweight="1.5pt">
+            <v:shape id="_x0000_s8820" type="#_x0000_t202" style="position:absolute;left:6091;top:9515;width:1350;height:618" stroked="f" strokeweight="1.5pt">
               <v:textbox style="mso-next-textbox:#_x0000_s8820">
                 <w:txbxContent>
                   <w:p>
@@ -5099,13 +5139,27 @@
                         <w:b/>
                         <w:sz w:val="18"/>
                       </w:rPr>
-                      <w:t>Face /Point</w:t>
+                      <w:t>Face /</w:t>
+                    </w:r>
+                    <w:r>
+                      <w:rPr>
+                        <w:b/>
+                        <w:sz w:val="18"/>
+                      </w:rPr>
+                      <w:t xml:space="preserve">Primal </w:t>
+                    </w:r>
+                    <w:r>
+                      <w:rPr>
+                        <w:b/>
+                        <w:sz w:val="18"/>
+                      </w:rPr>
+                      <w:t>Point</w:t>
                     </w:r>
                   </w:p>
                 </w:txbxContent>
               </v:textbox>
             </v:shape>
-            <v:shape id="_x0000_s8821" type="#_x0000_t202" style="position:absolute;left:4641;top:11374;width:1143;height:618" stroked="f" strokeweight="1.5pt">
+            <v:shape id="_x0000_s8821" type="#_x0000_t202" style="position:absolute;left:4641;top:11411;width:1358;height:618" stroked="f" strokeweight="1.5pt">
               <v:textbox style="mso-next-textbox:#_x0000_s8821">
                 <w:txbxContent>
                   <w:p>
@@ -5128,7 +5182,21 @@
                         <w:b/>
                         <w:sz w:val="18"/>
                       </w:rPr>
-                      <w:t>Face /Point</w:t>
+                      <w:t>Face /</w:t>
+                    </w:r>
+                    <w:r>
+                      <w:rPr>
+                        <w:b/>
+                        <w:sz w:val="18"/>
+                      </w:rPr>
+                      <w:t xml:space="preserve">Primal </w:t>
+                    </w:r>
+                    <w:r>
+                      <w:rPr>
+                        <w:b/>
+                        <w:sz w:val="18"/>
+                      </w:rPr>
+                      <w:t>Point</w:t>
                     </w:r>
                   </w:p>
                 </w:txbxContent>
@@ -5166,13 +5234,27 @@
                         <w:b/>
                         <w:sz w:val="18"/>
                       </w:rPr>
-                      <w:t>/Face</w:t>
+                      <w:t>/</w:t>
+                    </w:r>
+                    <w:r>
+                      <w:rPr>
+                        <w:b/>
+                        <w:sz w:val="18"/>
+                      </w:rPr>
+                      <w:t xml:space="preserve"> Dual </w:t>
+                    </w:r>
+                    <w:r>
+                      <w:rPr>
+                        <w:b/>
+                        <w:sz w:val="18"/>
+                      </w:rPr>
+                      <w:t>Face</w:t>
                     </w:r>
                   </w:p>
                 </w:txbxContent>
               </v:textbox>
             </v:shape>
-            <v:shape id="_x0000_s8827" type="#_x0000_t202" style="position:absolute;left:6796;top:10509;width:1309;height:618" stroked="f" strokeweight="1.5pt">
+            <v:shape id="_x0000_s8827" type="#_x0000_t202" style="position:absolute;left:7623;top:10409;width:1309;height:618" stroked="f" strokeweight="1.5pt">
               <v:textbox style="mso-next-textbox:#_x0000_s8827">
                 <w:txbxContent>
                   <w:p>
@@ -5188,14 +5270,7 @@
                         <w:b/>
                         <w:sz w:val="18"/>
                       </w:rPr>
-                      <w:t xml:space="preserve">Primal </w:t>
-                    </w:r>
-                    <w:r>
-                      <w:rPr>
-                        <w:b/>
-                        <w:sz w:val="18"/>
-                      </w:rPr>
-                      <w:t>Point</w:t>
+                      <w:t>Primal Point</w:t>
                     </w:r>
                   </w:p>
                   <w:p>
@@ -5211,40 +5286,35 @@
                         <w:b/>
                         <w:sz w:val="18"/>
                       </w:rPr>
-                      <w:t>/Face</w:t>
+                      <w:t>/ Dual Face</w:t>
                     </w:r>
                   </w:p>
+                  <w:p/>
                 </w:txbxContent>
               </v:textbox>
             </v:shape>
             <v:oval id="_x0000_s8847" style="position:absolute;left:4574;top:10671;width:225;height:224" fillcolor="black [3213]" strokeweight="1.5pt"/>
-            <v:oval id="_x0000_s8848" style="position:absolute;left:6662;top:10671;width:226;height:224" fillcolor="black [3213]" strokeweight="1.5pt"/>
-            <v:shape id="_x0000_s8849" type="#_x0000_t32" style="position:absolute;left:4814;top:10783;width:1843;height:2" o:connectortype="straight" strokeweight="1.5pt"/>
-            <v:oval id="_x0000_s8850" style="position:absolute;left:4574;top:12255;width:225;height:225" fillcolor="black [3213]" strokeweight="1.5pt"/>
-            <v:oval id="_x0000_s8851" style="position:absolute;left:6701;top:9089;width:226;height:224" fillcolor="black [3213]" strokeweight="1.5pt"/>
-            <v:shape id="_x0000_s8852" type="#_x0000_t32" style="position:absolute;left:4687;top:10910;width:1;height:1330" o:connectortype="straight" strokeweight="1.5pt"/>
-            <v:shape id="_x0000_s8853" type="#_x0000_t32" style="position:absolute;left:6787;top:9328;width:27;height:1372;flip:x" o:connectortype="straight" strokeweight="1.5pt"/>
-            <v:shape id="_x0000_s8854" type="#_x0000_t32" style="position:absolute;left:4782;top:10869;width:1939;height:1486;flip:y" o:connectortype="straight" strokeweight="1.5pt"/>
-            <v:shape id="_x0000_s8855" type="#_x0000_t32" style="position:absolute;left:4748;top:9188;width:1940;height:1497;flip:y" o:connectortype="straight" strokeweight="1.5pt"/>
-            <v:oval id="_x0000_s8863" style="position:absolute;left:6148;top:10085;width:225;height:200;rotation:2053997fd" filled="f" fillcolor="black [3213]" strokeweight="1.5pt"/>
+            <v:oval id="_x0000_s8848" style="position:absolute;left:7124;top:10671;width:226;height:224" fillcolor="black [3213]" strokeweight="1.5pt"/>
+            <v:shape id="_x0000_s8849" type="#_x0000_t32" style="position:absolute;left:4814;top:10783;width:2295;height:1" o:connectortype="straight" strokeweight="1.5pt"/>
+            <v:shape id="_x0000_s8852" type="#_x0000_t32" style="position:absolute;left:4687;top:10910;width:1;height:2104" o:connectortype="straight" strokeweight="1.5pt"/>
+            <v:shape id="_x0000_s8853" type="#_x0000_t32" style="position:absolute;left:7237;top:8626;width:1;height:2030;flip:x" o:connectortype="straight" strokeweight="1.5pt"/>
+            <v:shape id="_x0000_s8854" type="#_x0000_t32" style="position:absolute;left:4688;top:10877;width:2469;height:2137;flip:y" o:connectortype="straight" strokeweight="1.5pt"/>
+            <v:shape id="_x0000_s8855" type="#_x0000_t32" style="position:absolute;left:4748;top:8626;width:2489;height:2059;flip:y" o:connectortype="straight" strokeweight="1.5pt"/>
+            <v:oval id="_x0000_s8863" style="position:absolute;left:6238;top:10063;width:225;height:200;rotation:2053997fd" filled="f" fillcolor="black [3213]" strokeweight="1.5pt"/>
             <v:oval id="_x0000_s8864" style="position:absolute;left:5326;top:11302;width:225;height:199;rotation:2053997fd" filled="f" fillcolor="black [3213]" strokeweight="1.5pt"/>
-            <v:shape id="_x0000_s8865" type="#_x0000_t32" style="position:absolute;left:5498;top:10283;width:702;height:1020;flip:y" o:connectortype="straight" strokecolor="black [3213]" strokeweight="1.5pt">
+            <v:shape id="_x0000_s8865" type="#_x0000_t32" style="position:absolute;left:5498;top:10261;width:792;height:1042;flip:y" o:connectortype="straight" strokecolor="black [3213]" strokeweight="1.5pt">
               <v:stroke dashstyle="dash"/>
             </v:shape>
-            <v:shape id="_x0000_s8866" type="#_x0000_t32" style="position:absolute;left:5492;top:9563;width:745;height:506;flip:x y" o:connectortype="straight" strokecolor="black [3213]" strokeweight="1.5pt">
+            <v:shape id="_x0000_s8866" type="#_x0000_t32" style="position:absolute;left:5498;top:9143;width:743;height:953;flip:x y" o:connectortype="straight" strokecolor="black [3213]" strokeweight="1.5pt">
               <v:stroke dashstyle="dash"/>
             </v:shape>
-            <v:oval id="_x0000_s8867" style="position:absolute;left:7290;top:9687;width:225;height:200;rotation:2053997fd" filled="f" fillcolor="black [3213]" strokeweight="1.5pt"/>
-            <v:oval id="_x0000_s8868" style="position:absolute;left:4173;top:11328;width:225;height:200;rotation:2053997fd" filled="f" fillcolor="black [3213]" strokeweight="1.5pt"/>
-            <v:oval id="_x0000_s8869" style="position:absolute;left:6063;top:12105;width:225;height:200;rotation:2053997fd" filled="f" fillcolor="black [3213]" strokeweight="1.5pt"/>
-            <v:oval id="_x0000_s8870" style="position:absolute;left:5271;top:9397;width:225;height:200;rotation:2053997fd" filled="f" fillcolor="black [3213]" strokeweight="1.5pt"/>
-            <v:shape id="_x0000_s8871" type="#_x0000_t32" style="position:absolute;left:6373;top:9818;width:916;height:334;flip:y" o:connectortype="straight" strokecolor="black [3213]" strokeweight="1.5pt">
+            <v:shape id="_x0000_s8871" type="#_x0000_t32" style="position:absolute;left:6463;top:10130;width:1323;height:1" o:connectortype="straight" strokecolor="black [3213]" strokeweight="1.5pt">
               <v:stroke dashstyle="dash"/>
             </v:shape>
-            <v:shape id="_x0000_s8872" type="#_x0000_t32" style="position:absolute;left:4398;top:11334;width:931;height:61;flip:y" o:connectortype="straight" strokecolor="black [3213]" strokeweight="1.5pt">
+            <v:shape id="_x0000_s8872" type="#_x0000_t32" style="position:absolute;left:4192;top:11362;width:1109;height:1" o:connectortype="straight" strokecolor="black [3213]" strokeweight="1.5pt">
               <v:stroke dashstyle="dash"/>
             </v:shape>
-            <v:shape id="_x0000_s8873" type="#_x0000_t32" style="position:absolute;left:5547;top:11467;width:605;height:622;flip:x y" o:connectortype="straight" strokecolor="black [3213]" strokeweight="1.5pt">
+            <v:shape id="_x0000_s8873" type="#_x0000_t32" style="position:absolute;left:5547;top:11467;width:743;height:814;flip:x y" o:connectortype="straight" strokecolor="black [3213]" strokeweight="1.5pt">
               <v:stroke dashstyle="dash"/>
             </v:shape>
             <v:shape id="_x0000_s8880" type="#_x0000_t202" style="position:absolute;left:1938;top:10539;width:1205;height:488" stroked="f">

</xml_diff>